<commit_message>
ajout produit quantité négative + ajout produit quantité superieur à 20
</commit_message>
<xml_diff>
--- a/Template+Rapport+de+testing (Réparé).docx
+++ b/Template+Rapport+de+testing (Réparé).docx
@@ -18,64 +18,19 @@
           <w:sz w:val="52"/>
           <w:szCs w:val="52"/>
         </w:rPr>
-        <w:t>Rapport de testing</w:t>
-      </w:r>
-    </w:p>
-    <w:p>
-      <w:pPr>
-        <w:rPr>
-          <w:color w:val="000000"/>
-        </w:rPr>
-      </w:pPr>
-      <w:r>
-        <w:rPr>
-          <w:color w:val="000000"/>
-        </w:rPr>
-        <w:t xml:space="preserve">Remplissez ce document avec les informations indiquées : </w:t>
-      </w:r>
-    </w:p>
-    <w:p>
-      <w:pPr>
-        <w:numPr>
-          <w:ilvl w:val="0"/>
-          <w:numId w:val="2"/>
-        </w:numPr>
-        <w:rPr>
-          <w:color w:val="000000"/>
-        </w:rPr>
-      </w:pPr>
-      <w:r>
-        <w:rPr>
-          <w:color w:val="000000"/>
-        </w:rPr>
-        <w:t xml:space="preserve">Avant d’effectuer vos tests, détaillez vos recommandations sur les scénarios qui méritent d’être testés (Section I) ; </w:t>
-      </w:r>
-    </w:p>
-    <w:p>
-      <w:pPr>
-        <w:numPr>
-          <w:ilvl w:val="0"/>
-          <w:numId w:val="2"/>
-        </w:numPr>
-        <w:rPr>
-          <w:color w:val="000000"/>
-        </w:rPr>
-      </w:pPr>
-      <w:r>
-        <w:rPr>
-          <w:color w:val="000000"/>
-        </w:rPr>
-        <w:t>Complétez le bilan de campagne de test après avoir effectué vos tests à partir de vos recommandations (Section II).</w:t>
-      </w:r>
-    </w:p>
-    <w:p>
-      <w:pPr>
-        <w:rPr>
+        <w:t xml:space="preserve">Rapport de </w:t>
+      </w:r>
+      <w:proofErr w:type="spellStart"/>
+      <w:r>
+        <w:rPr>
+          <w:b/>
           <w:color w:val="6F56E6"/>
           <w:sz w:val="52"/>
           <w:szCs w:val="52"/>
         </w:rPr>
-      </w:pPr>
+        <w:t>testing</w:t>
+      </w:r>
+      <w:proofErr w:type="spellEnd"/>
     </w:p>
     <w:p>
       <w:pPr>
@@ -109,41 +64,601 @@
           <w:sz w:val="40"/>
           <w:szCs w:val="40"/>
         </w:rPr>
-        <w:t>A. Tests à automatiser</w:t>
-      </w:r>
-    </w:p>
-    <w:p>
-      <w:pPr>
-        <w:rPr>
-          <w:color w:val="000000"/>
-        </w:rPr>
-      </w:pPr>
-      <w:r>
-        <w:rPr>
-          <w:color w:val="000000"/>
-        </w:rPr>
-        <w:t xml:space="preserve">Détaillez ici les deux tests que vous avez désignés comme étant les plus critiques. Expliquez pourquoi et comment vous les avez choisis. </w:t>
-      </w:r>
-    </w:p>
-    <w:p>
-      <w:pPr>
-        <w:rPr>
-          <w:color w:val="000000"/>
-        </w:rPr>
-      </w:pPr>
-    </w:p>
-    <w:p>
-      <w:pPr>
-        <w:rPr>
-          <w:color w:val="000000"/>
-        </w:rPr>
-      </w:pPr>
-    </w:p>
-    <w:p>
-      <w:pPr>
+        <w:t>Contexte :</w:t>
+      </w:r>
+    </w:p>
+    <w:p>
+      <w:pPr>
+        <w:rPr>
+          <w:color w:val="FF0000"/>
+        </w:rPr>
+      </w:pPr>
+    </w:p>
+    <w:p>
+      <w:pPr>
+        <w:rPr>
+          <w:rFonts w:ascii="Inter" w:hAnsi="Inter"/>
+          <w:color w:val="auto"/>
+          <w:shd w:val="clear" w:color="auto" w:fill="FFFFFF"/>
+        </w:rPr>
+      </w:pPr>
+      <w:r>
+        <w:rPr>
+          <w:color w:val="auto"/>
+        </w:rPr>
+        <w:t>Eco Bliss Bath sort sa première version de site en ligne de vente de produits de beauté écoresponsables dont le produit principal est un savon solide.</w:t>
+      </w:r>
+      <w:r>
+        <w:rPr>
+          <w:rFonts w:ascii="Inter" w:hAnsi="Inter"/>
+          <w:color w:val="auto"/>
+          <w:shd w:val="clear" w:color="auto" w:fill="FFFFFF"/>
+        </w:rPr>
+        <w:t xml:space="preserve"> </w:t>
+      </w:r>
+    </w:p>
+    <w:p>
+      <w:pPr>
+        <w:rPr>
+          <w:rFonts w:ascii="Inter" w:hAnsi="Inter"/>
+          <w:color w:val="auto"/>
+          <w:shd w:val="clear" w:color="auto" w:fill="FFFFFF"/>
+        </w:rPr>
+      </w:pPr>
+      <w:r>
+        <w:rPr>
+          <w:color w:val="auto"/>
+        </w:rPr>
+        <w:t xml:space="preserve">La première version vient d'être soumise à des tests manuels par </w:t>
+      </w:r>
+      <w:r>
+        <w:rPr>
+          <w:color w:val="auto"/>
+        </w:rPr>
+        <w:t>la</w:t>
+      </w:r>
+      <w:r>
+        <w:rPr>
+          <w:color w:val="auto"/>
+        </w:rPr>
+        <w:t xml:space="preserve"> </w:t>
+      </w:r>
+      <w:r>
+        <w:rPr>
+          <w:color w:val="auto"/>
+        </w:rPr>
+        <w:t>QA testeuse, Marie.</w:t>
+      </w:r>
+      <w:r>
+        <w:rPr>
+          <w:rFonts w:ascii="Inter" w:hAnsi="Inter"/>
+          <w:color w:val="auto"/>
+          <w:shd w:val="clear" w:color="auto" w:fill="FFFFFF"/>
+        </w:rPr>
+        <w:t xml:space="preserve"> </w:t>
+      </w:r>
+    </w:p>
+    <w:p>
+      <w:pPr>
+        <w:rPr>
+          <w:color w:val="auto"/>
+        </w:rPr>
+      </w:pPr>
+      <w:r>
+        <w:rPr>
+          <w:color w:val="auto"/>
+        </w:rPr>
+        <w:t xml:space="preserve">Après une discussion avec Clément, le </w:t>
+      </w:r>
+      <w:proofErr w:type="spellStart"/>
+      <w:r>
+        <w:rPr>
+          <w:color w:val="auto"/>
+        </w:rPr>
+        <w:t>product</w:t>
+      </w:r>
+      <w:proofErr w:type="spellEnd"/>
+      <w:r>
+        <w:rPr>
+          <w:color w:val="auto"/>
+        </w:rPr>
+        <w:t xml:space="preserve"> </w:t>
+      </w:r>
+      <w:proofErr w:type="spellStart"/>
+      <w:r>
+        <w:rPr>
+          <w:color w:val="auto"/>
+        </w:rPr>
+        <w:t>owner</w:t>
+      </w:r>
+      <w:proofErr w:type="spellEnd"/>
+      <w:r>
+        <w:rPr>
+          <w:color w:val="auto"/>
+        </w:rPr>
+        <w:t xml:space="preserve"> responsable de la gestion du budget, le CTO, Fabio me donne la prochaine étape de la mission</w:t>
+      </w:r>
+      <w:r>
+        <w:rPr>
+          <w:color w:val="auto"/>
+        </w:rPr>
+        <w:t xml:space="preserve"> qui concerne</w:t>
+      </w:r>
+      <w:r>
+        <w:rPr>
+          <w:color w:val="auto"/>
+        </w:rPr>
+        <w:t xml:space="preserve"> la mise en place d'une automatisation des tests pour la nouvelle application de vente.</w:t>
+      </w:r>
+    </w:p>
+    <w:p>
+      <w:pPr>
+        <w:numPr>
+          <w:ilvl w:val="0"/>
+          <w:numId w:val="1"/>
+        </w:numPr>
+        <w:shd w:val="clear" w:color="auto" w:fill="FFFFFF"/>
+        <w:rPr>
+          <w:color w:val="FF0000"/>
+        </w:rPr>
+      </w:pPr>
+      <w:r>
+        <w:rPr>
+          <w:color w:val="FF0000"/>
+        </w:rPr>
+        <w:t>Cette campagne a été effectuée en vue de quel projet commercial ?</w:t>
+      </w:r>
+    </w:p>
+    <w:p>
+      <w:pPr>
+        <w:numPr>
+          <w:ilvl w:val="0"/>
+          <w:numId w:val="1"/>
+        </w:numPr>
+        <w:shd w:val="clear" w:color="auto" w:fill="FFFFFF"/>
+        <w:rPr>
+          <w:color w:val="FF0000"/>
+        </w:rPr>
+      </w:pPr>
+      <w:r>
+        <w:rPr>
+          <w:color w:val="FF0000"/>
+        </w:rPr>
+        <w:t>Combien de personnes travaillent sur cette campagne ? Quels sont leurs rôles au sein de l’entreprise/de l’équipe ? :</w:t>
+      </w:r>
+      <w:proofErr w:type="spellStart"/>
+      <w:r>
+        <w:rPr>
+          <w:color w:val="FF0000"/>
+        </w:rPr>
+        <w:t>fabio</w:t>
+      </w:r>
+      <w:proofErr w:type="spellEnd"/>
+      <w:r>
+        <w:rPr>
+          <w:color w:val="FF0000"/>
+        </w:rPr>
+        <w:t>, marie et moi</w:t>
+      </w:r>
+      <w:r>
+        <w:rPr>
+          <w:color w:val="FF0000"/>
+        </w:rPr>
+        <w:br/>
+        <w:t xml:space="preserve">Est-ce des tests automatiques ou des tests manuels ? </w:t>
+      </w:r>
+    </w:p>
+    <w:p>
+      <w:pPr>
+        <w:numPr>
+          <w:ilvl w:val="0"/>
+          <w:numId w:val="1"/>
+        </w:numPr>
+        <w:shd w:val="clear" w:color="auto" w:fill="FFFFFF"/>
+        <w:rPr>
+          <w:color w:val="FF0000"/>
+        </w:rPr>
+      </w:pPr>
+      <w:r>
+        <w:rPr>
+          <w:color w:val="FF0000"/>
+        </w:rPr>
+        <w:t xml:space="preserve">Combien de temps avez-vous passé dessus si c’était une des contraintes ? </w:t>
+      </w:r>
+    </w:p>
+    <w:p>
+      <w:pPr>
+        <w:numPr>
+          <w:ilvl w:val="0"/>
+          <w:numId w:val="1"/>
+        </w:numPr>
+        <w:shd w:val="clear" w:color="auto" w:fill="FFFFFF"/>
+        <w:rPr>
+          <w:color w:val="FF0000"/>
+        </w:rPr>
+      </w:pPr>
+      <w:r>
+        <w:rPr>
+          <w:color w:val="FF0000"/>
+        </w:rPr>
+        <w:t>Si c’est web, sur quel navigateur et quelle version ? google chrome</w:t>
+      </w:r>
+    </w:p>
+    <w:p>
+      <w:pPr>
+        <w:shd w:val="clear" w:color="auto" w:fill="FFFFFF"/>
+        <w:rPr>
+          <w:color w:val="FF0000"/>
+        </w:rPr>
+      </w:pPr>
+    </w:p>
+    <w:p>
+      <w:pPr>
+        <w:rPr>
+          <w:color w:val="000000"/>
+          <w:sz w:val="40"/>
+          <w:szCs w:val="40"/>
+        </w:rPr>
+      </w:pPr>
+      <w:r>
+        <w:rPr>
+          <w:color w:val="000000"/>
+          <w:sz w:val="40"/>
+          <w:szCs w:val="40"/>
+        </w:rPr>
+        <w:t xml:space="preserve">Objectif(s) : </w:t>
+      </w:r>
+    </w:p>
+    <w:p>
+      <w:pPr>
+        <w:shd w:val="clear" w:color="auto" w:fill="FFFFFF"/>
+        <w:ind w:right="240"/>
+        <w:rPr>
+          <w:color w:val="auto"/>
+        </w:rPr>
+      </w:pPr>
+      <w:r>
+        <w:rPr>
+          <w:color w:val="000000"/>
+        </w:rPr>
+        <w:t xml:space="preserve">L’objectif principal de </w:t>
+      </w:r>
+      <w:r>
+        <w:rPr>
+          <w:color w:val="000000"/>
+        </w:rPr>
+        <w:t>la</w:t>
+      </w:r>
+      <w:r>
+        <w:rPr>
+          <w:color w:val="000000"/>
+        </w:rPr>
+        <w:t xml:space="preserve"> campagne de tes</w:t>
+      </w:r>
+      <w:r>
+        <w:rPr>
+          <w:color w:val="000000"/>
+        </w:rPr>
+        <w:t>t</w:t>
+      </w:r>
+      <w:r>
+        <w:rPr>
+          <w:color w:val="FF0000"/>
+        </w:rPr>
+        <w:t xml:space="preserve"> </w:t>
+      </w:r>
+      <w:r>
+        <w:rPr>
+          <w:color w:val="auto"/>
+        </w:rPr>
+        <w:t xml:space="preserve">consiste à </w:t>
+      </w:r>
+      <w:r>
+        <w:rPr>
+          <w:color w:val="auto"/>
+        </w:rPr>
+        <w:t>automatiser</w:t>
+      </w:r>
+      <w:r>
+        <w:rPr>
+          <w:color w:val="auto"/>
+        </w:rPr>
+        <w:t xml:space="preserve"> les</w:t>
+      </w:r>
+      <w:r>
         <w:rPr>
           <w:b/>
           <w:bCs/>
+          <w:color w:val="auto"/>
+        </w:rPr>
+        <w:t xml:space="preserve"> </w:t>
+      </w:r>
+      <w:r>
+        <w:rPr>
+          <w:color w:val="auto"/>
+        </w:rPr>
+        <w:t>d</w:t>
+      </w:r>
+      <w:r>
+        <w:rPr>
+          <w:color w:val="auto"/>
+        </w:rPr>
+        <w:t>eux catégories</w:t>
+      </w:r>
+      <w:r>
+        <w:rPr>
+          <w:color w:val="auto"/>
+        </w:rPr>
+        <w:t xml:space="preserve"> les plus </w:t>
+      </w:r>
+      <w:r>
+        <w:rPr>
+          <w:color w:val="auto"/>
+        </w:rPr>
+        <w:t>indispensables :</w:t>
+      </w:r>
+    </w:p>
+    <w:p>
+      <w:pPr>
+        <w:pStyle w:val="Paragraphedeliste"/>
+        <w:numPr>
+          <w:ilvl w:val="0"/>
+          <w:numId w:val="20"/>
+        </w:numPr>
+        <w:rPr>
+          <w:color w:val="auto"/>
+        </w:rPr>
+      </w:pPr>
+      <w:r>
+        <w:rPr>
+          <w:color w:val="auto"/>
+        </w:rPr>
+        <w:t>l’API</w:t>
+      </w:r>
+      <w:r>
+        <w:rPr>
+          <w:color w:val="auto"/>
+        </w:rPr>
+        <w:t>,</w:t>
+      </w:r>
+      <w:r>
+        <w:rPr>
+          <w:color w:val="auto"/>
+        </w:rPr>
+        <w:t xml:space="preserve"> </w:t>
+      </w:r>
+    </w:p>
+    <w:p>
+      <w:pPr>
+        <w:pStyle w:val="Paragraphedeliste"/>
+        <w:numPr>
+          <w:ilvl w:val="0"/>
+          <w:numId w:val="20"/>
+        </w:numPr>
+        <w:rPr>
+          <w:color w:val="auto"/>
+        </w:rPr>
+      </w:pPr>
+      <w:r>
+        <w:rPr>
+          <w:color w:val="auto"/>
+        </w:rPr>
+        <w:t>L</w:t>
+      </w:r>
+      <w:r>
+        <w:rPr>
+          <w:color w:val="auto"/>
+        </w:rPr>
+        <w:t xml:space="preserve">es </w:t>
+      </w:r>
+      <w:proofErr w:type="spellStart"/>
+      <w:r>
+        <w:rPr>
+          <w:color w:val="auto"/>
+        </w:rPr>
+        <w:t>smoke</w:t>
+      </w:r>
+      <w:proofErr w:type="spellEnd"/>
+      <w:r>
+        <w:rPr>
+          <w:color w:val="auto"/>
+        </w:rPr>
+        <w:t xml:space="preserve"> </w:t>
+      </w:r>
+      <w:r>
+        <w:rPr>
+          <w:color w:val="auto"/>
+        </w:rPr>
+        <w:t xml:space="preserve">tests </w:t>
+      </w:r>
+    </w:p>
+    <w:p>
+      <w:pPr>
+        <w:rPr>
+          <w:color w:val="auto"/>
+        </w:rPr>
+      </w:pPr>
+      <w:r>
+        <w:rPr>
+          <w:color w:val="000000"/>
+        </w:rPr>
+        <w:t xml:space="preserve">L’objectif </w:t>
+      </w:r>
+      <w:r>
+        <w:rPr>
+          <w:color w:val="000000"/>
+        </w:rPr>
+        <w:t>mineur</w:t>
+      </w:r>
+      <w:r>
+        <w:rPr>
+          <w:color w:val="000000"/>
+        </w:rPr>
+        <w:t xml:space="preserve"> de la campagne de test</w:t>
+      </w:r>
+      <w:r>
+        <w:rPr>
+          <w:color w:val="FF0000"/>
+        </w:rPr>
+        <w:t xml:space="preserve"> </w:t>
+      </w:r>
+      <w:r>
+        <w:rPr>
+          <w:color w:val="auto"/>
+        </w:rPr>
+        <w:t xml:space="preserve">consiste à </w:t>
+      </w:r>
+      <w:r>
+        <w:rPr>
+          <w:color w:val="auto"/>
+        </w:rPr>
+        <w:t xml:space="preserve">faire le choix de 2 scenarios </w:t>
+      </w:r>
+      <w:r>
+        <w:rPr>
+          <w:color w:val="auto"/>
+        </w:rPr>
+        <w:t xml:space="preserve">de </w:t>
+      </w:r>
+      <w:r>
+        <w:rPr>
+          <w:color w:val="auto"/>
+        </w:rPr>
+        <w:t xml:space="preserve">tests </w:t>
+      </w:r>
+      <w:r>
+        <w:rPr>
+          <w:color w:val="auto"/>
+        </w:rPr>
+        <w:t>fonctionnels</w:t>
+      </w:r>
+      <w:r>
+        <w:rPr>
+          <w:color w:val="auto"/>
+        </w:rPr>
+        <w:t xml:space="preserve"> à</w:t>
+      </w:r>
+      <w:r>
+        <w:rPr>
+          <w:color w:val="auto"/>
+        </w:rPr>
+        <w:t xml:space="preserve"> </w:t>
+      </w:r>
+      <w:r>
+        <w:rPr>
+          <w:color w:val="auto"/>
+        </w:rPr>
+        <w:t>automatiser</w:t>
+      </w:r>
+      <w:r>
+        <w:rPr>
+          <w:color w:val="auto"/>
+        </w:rPr>
+        <w:t xml:space="preserve"> </w:t>
+      </w:r>
+      <w:r>
+        <w:rPr>
+          <w:color w:val="auto"/>
+        </w:rPr>
+        <w:t xml:space="preserve">parmi les 3 </w:t>
+      </w:r>
+      <w:r>
+        <w:rPr>
+          <w:color w:val="auto"/>
+        </w:rPr>
+        <w:t>suivantes :</w:t>
+      </w:r>
+      <w:r>
+        <w:rPr>
+          <w:color w:val="auto"/>
+        </w:rPr>
+        <w:t xml:space="preserve"> </w:t>
+      </w:r>
+    </w:p>
+    <w:p>
+      <w:pPr>
+        <w:pStyle w:val="Paragraphedeliste"/>
+        <w:numPr>
+          <w:ilvl w:val="0"/>
+          <w:numId w:val="21"/>
+        </w:numPr>
+        <w:rPr>
+          <w:color w:val="auto"/>
+        </w:rPr>
+      </w:pPr>
+      <w:r>
+        <w:rPr>
+          <w:color w:val="auto"/>
+        </w:rPr>
+        <w:t xml:space="preserve"> connexion, </w:t>
+      </w:r>
+    </w:p>
+    <w:p>
+      <w:pPr>
+        <w:pStyle w:val="Paragraphedeliste"/>
+        <w:numPr>
+          <w:ilvl w:val="0"/>
+          <w:numId w:val="21"/>
+        </w:numPr>
+        <w:rPr>
+          <w:color w:val="auto"/>
+        </w:rPr>
+      </w:pPr>
+      <w:r>
+        <w:rPr>
+          <w:color w:val="auto"/>
+        </w:rPr>
+        <w:t xml:space="preserve"> affichage des produits, </w:t>
+      </w:r>
+    </w:p>
+    <w:p>
+      <w:pPr>
+        <w:pStyle w:val="Paragraphedeliste"/>
+        <w:numPr>
+          <w:ilvl w:val="0"/>
+          <w:numId w:val="21"/>
+        </w:numPr>
+        <w:rPr>
+          <w:color w:val="auto"/>
+        </w:rPr>
+      </w:pPr>
+      <w:r>
+        <w:rPr>
+          <w:color w:val="auto"/>
+        </w:rPr>
+        <w:t xml:space="preserve"> panier.</w:t>
+      </w:r>
+    </w:p>
+    <w:p>
+      <w:pPr>
+        <w:rPr>
+          <w:color w:val="auto"/>
+        </w:rPr>
+      </w:pPr>
+    </w:p>
+    <w:p>
+      <w:pPr>
+        <w:rPr>
+          <w:color w:val="auto"/>
+        </w:rPr>
+      </w:pPr>
+      <w:r>
+        <w:rPr>
+          <w:color w:val="auto"/>
+        </w:rPr>
+        <w:t>J'ai choisi de tester en priorité deux scénarios :</w:t>
+      </w:r>
+    </w:p>
+    <w:p>
+      <w:pPr>
+        <w:rPr>
+          <w:color w:val="000000"/>
+        </w:rPr>
+      </w:pPr>
+    </w:p>
+    <w:p>
+      <w:pPr>
+        <w:rPr>
           <w:color w:val="000000"/>
         </w:rPr>
       </w:pPr>
@@ -207,25 +722,80 @@
         <w:rPr>
           <w:color w:val="000000"/>
         </w:rPr>
-        <w:t xml:space="preserve"> en priorité plutôt que </w:t>
-      </w:r>
-      <w:r>
-        <w:rPr>
-          <w:color w:val="000000"/>
-        </w:rPr>
-        <w:t xml:space="preserve">les tests de </w:t>
-      </w:r>
-      <w:r>
-        <w:rPr>
-          <w:color w:val="000000"/>
-        </w:rPr>
-        <w:t>la fonctionnalité panier</w:t>
-      </w:r>
-      <w:r>
-        <w:rPr>
-          <w:color w:val="000000"/>
-        </w:rPr>
-        <w:t xml:space="preserve"> car</w:t>
+        <w:t xml:space="preserve"> </w:t>
+      </w:r>
+      <w:r>
+        <w:rPr>
+          <w:color w:val="000000"/>
+        </w:rPr>
+        <w:t>car</w:t>
+      </w:r>
+      <w:r>
+        <w:rPr>
+          <w:color w:val="000000"/>
+        </w:rPr>
+        <w:t> :</w:t>
+      </w:r>
+    </w:p>
+    <w:p>
+      <w:pPr>
+        <w:pStyle w:val="Paragraphedeliste"/>
+        <w:numPr>
+          <w:ilvl w:val="0"/>
+          <w:numId w:val="11"/>
+        </w:numPr>
+        <w:rPr>
+          <w:color w:val="000000"/>
+        </w:rPr>
+      </w:pPr>
+      <w:r>
+        <w:rPr>
+          <w:color w:val="000000"/>
+        </w:rPr>
+        <w:lastRenderedPageBreak/>
+        <w:t xml:space="preserve">Il s'agit d'un site de commerce en ligne </w:t>
+      </w:r>
+      <w:r>
+        <w:rPr>
+          <w:color w:val="000000"/>
+        </w:rPr>
+        <w:t xml:space="preserve">et </w:t>
+      </w:r>
+      <w:r>
+        <w:rPr>
+          <w:color w:val="000000"/>
+        </w:rPr>
+        <w:t xml:space="preserve">sans connexion, </w:t>
+      </w:r>
+      <w:r>
+        <w:rPr>
+          <w:color w:val="000000"/>
+        </w:rPr>
+        <w:t xml:space="preserve">on ne </w:t>
+      </w:r>
+      <w:r>
+        <w:rPr>
+          <w:color w:val="000000"/>
+        </w:rPr>
+        <w:t>peut accéder</w:t>
+      </w:r>
+      <w:r>
+        <w:rPr>
+          <w:color w:val="000000"/>
+        </w:rPr>
+        <w:t xml:space="preserve"> au panier et </w:t>
+      </w:r>
+      <w:r>
+        <w:rPr>
+          <w:color w:val="000000"/>
+        </w:rPr>
+        <w:t>acheter</w:t>
+      </w:r>
+      <w:r>
+        <w:rPr>
+          <w:color w:val="000000"/>
+        </w:rPr>
+        <w:t xml:space="preserve"> un produit</w:t>
       </w:r>
     </w:p>
     <w:p>
@@ -327,7 +897,13 @@
         <w:rPr>
           <w:color w:val="000000"/>
         </w:rPr>
-        <w:t>La</w:t>
+        <w:t>C’est l</w:t>
+      </w:r>
+      <w:r>
+        <w:rPr>
+          <w:color w:val="000000"/>
+        </w:rPr>
+        <w:t>a</w:t>
       </w:r>
       <w:r>
         <w:rPr>
@@ -359,6 +935,15 @@
     </w:p>
     <w:p>
       <w:pPr>
+        <w:pStyle w:val="Paragraphedeliste"/>
+        <w:ind w:left="780"/>
+        <w:rPr>
+          <w:color w:val="000000"/>
+        </w:rPr>
+      </w:pPr>
+    </w:p>
+    <w:p>
+      <w:pPr>
         <w:tabs>
           <w:tab w:val="num" w:pos="720"/>
         </w:tabs>
@@ -392,7 +977,31 @@
         <w:rPr>
           <w:color w:val="000000"/>
         </w:rPr>
-        <w:t>’ai fait le choix d’automatiser</w:t>
+        <w:t xml:space="preserve">’ai fait le choix d’automatiser </w:t>
+      </w:r>
+      <w:r>
+        <w:rPr>
+          <w:color w:val="000000"/>
+        </w:rPr>
+        <w:t xml:space="preserve">les tests de </w:t>
+      </w:r>
+      <w:r>
+        <w:rPr>
+          <w:color w:val="000000"/>
+        </w:rPr>
+        <w:t>l</w:t>
+      </w:r>
+      <w:r>
+        <w:rPr>
+          <w:color w:val="000000"/>
+        </w:rPr>
+        <w:t>a fonctionnalité</w:t>
+      </w:r>
+      <w:r>
+        <w:rPr>
+          <w:color w:val="000000"/>
+        </w:rPr>
+        <w:t xml:space="preserve"> panier</w:t>
       </w:r>
       <w:r>
         <w:rPr>
@@ -404,42 +1013,6 @@
         <w:rPr>
           <w:color w:val="000000"/>
         </w:rPr>
-        <w:t xml:space="preserve">en priorité </w:t>
-      </w:r>
-      <w:r>
-        <w:rPr>
-          <w:color w:val="000000"/>
-        </w:rPr>
-        <w:t xml:space="preserve">les tests de </w:t>
-      </w:r>
-      <w:r>
-        <w:rPr>
-          <w:color w:val="000000"/>
-        </w:rPr>
-        <w:t>l</w:t>
-      </w:r>
-      <w:r>
-        <w:rPr>
-          <w:color w:val="000000"/>
-        </w:rPr>
-        <w:t>a fonctionnalité</w:t>
-      </w:r>
-      <w:r>
-        <w:rPr>
-          <w:color w:val="000000"/>
-        </w:rPr>
-        <w:t xml:space="preserve"> panier</w:t>
-      </w:r>
-      <w:r>
-        <w:rPr>
-          <w:color w:val="000000"/>
-        </w:rPr>
-        <w:t xml:space="preserve"> plutôt que la fonctionnalité d’affichage des produits </w:t>
-      </w:r>
-      <w:r>
-        <w:rPr>
-          <w:color w:val="000000"/>
-        </w:rPr>
         <w:t>car</w:t>
       </w:r>
       <w:r>
@@ -447,6 +1020,27 @@
           <w:color w:val="000000"/>
         </w:rPr>
         <w:t> :</w:t>
+      </w:r>
+    </w:p>
+    <w:p>
+      <w:pPr>
+        <w:pStyle w:val="Paragraphedeliste"/>
+        <w:numPr>
+          <w:ilvl w:val="0"/>
+          <w:numId w:val="19"/>
+        </w:numPr>
+        <w:tabs>
+          <w:tab w:val="num" w:pos="720"/>
+        </w:tabs>
+        <w:rPr>
+          <w:color w:val="000000"/>
+        </w:rPr>
+      </w:pPr>
+      <w:r>
+        <w:rPr>
+          <w:color w:val="000000"/>
+        </w:rPr>
+        <w:t>La fonctionnalité du panier est essentielle pour un site de vente en ligne</w:t>
       </w:r>
     </w:p>
     <w:p>
@@ -752,6 +1346,12 @@
         </w:rPr>
         <w:t>Elle est beaucoup moins complexe à tester manuellement que les deux autres fonctionnalités</w:t>
       </w:r>
+      <w:r>
+        <w:rPr>
+          <w:color w:val="000000"/>
+        </w:rPr>
+        <w:t xml:space="preserve"> </w:t>
+      </w:r>
     </w:p>
     <w:p>
       <w:pPr>
@@ -773,27 +1373,27 @@
     <w:p>
       <w:pPr>
         <w:rPr>
-          <w:color w:val="000000"/>
-        </w:rPr>
-      </w:pPr>
-      <w:r>
-        <w:rPr>
-          <w:color w:val="000000"/>
+          <w:color w:val="auto"/>
+        </w:rPr>
+      </w:pPr>
+      <w:r>
+        <w:rPr>
+          <w:color w:val="auto"/>
           <w:sz w:val="40"/>
           <w:szCs w:val="40"/>
         </w:rPr>
-        <w:t>B. Préconisations pour la suite</w:t>
-      </w:r>
-    </w:p>
-    <w:p>
-      <w:pPr>
-        <w:rPr>
-          <w:color w:val="000000"/>
-        </w:rPr>
-      </w:pPr>
-      <w:r>
-        <w:rPr>
-          <w:color w:val="000000"/>
+        <w:t xml:space="preserve"> Préconisations pour la suite</w:t>
+      </w:r>
+    </w:p>
+    <w:p>
+      <w:pPr>
+        <w:rPr>
+          <w:color w:val="FF0000"/>
+        </w:rPr>
+      </w:pPr>
+      <w:r>
+        <w:rPr>
+          <w:color w:val="FF0000"/>
         </w:rPr>
         <w:t xml:space="preserve">Donnez votre avis sur les actions que l’équipe QA devrait entreprendre à l’avenir, quand ils auront le budget nécessaire : </w:t>
       </w:r>
@@ -805,12 +1405,12 @@
           <w:numId w:val="4"/>
         </w:numPr>
         <w:rPr>
-          <w:color w:val="000000"/>
-        </w:rPr>
-      </w:pPr>
-      <w:r>
-        <w:rPr>
-          <w:color w:val="000000"/>
+          <w:color w:val="FF0000"/>
+        </w:rPr>
+      </w:pPr>
+      <w:r>
+        <w:rPr>
+          <w:color w:val="FF0000"/>
         </w:rPr>
         <w:t xml:space="preserve">Qu’est-ce que vous conseillez pour les tests restants ? </w:t>
       </w:r>
@@ -822,12 +1422,12 @@
           <w:numId w:val="4"/>
         </w:numPr>
         <w:rPr>
-          <w:color w:val="000000"/>
-        </w:rPr>
-      </w:pPr>
-      <w:r>
-        <w:rPr>
-          <w:color w:val="000000"/>
+          <w:color w:val="FF0000"/>
+        </w:rPr>
+      </w:pPr>
+      <w:r>
+        <w:rPr>
+          <w:color w:val="FF0000"/>
         </w:rPr>
         <w:t xml:space="preserve">Valent-ils la peine d’être automatisés ou pas ? </w:t>
       </w:r>
@@ -839,23 +1439,123 @@
           <w:numId w:val="4"/>
         </w:numPr>
         <w:rPr>
-          <w:color w:val="000000"/>
-        </w:rPr>
-      </w:pPr>
-      <w:r>
-        <w:rPr>
-          <w:color w:val="000000"/>
+          <w:color w:val="FF0000"/>
+        </w:rPr>
+      </w:pPr>
+      <w:r>
+        <w:rPr>
+          <w:color w:val="FF0000"/>
         </w:rPr>
         <w:t xml:space="preserve">Pour quelles raisons ? </w:t>
       </w:r>
     </w:p>
     <w:p>
       <w:pPr>
-        <w:rPr>
-          <w:i/>
-          <w:color w:val="666666"/>
-        </w:rPr>
-      </w:pPr>
+        <w:ind w:left="720"/>
+        <w:rPr>
+          <w:color w:val="FF0000"/>
+        </w:rPr>
+      </w:pPr>
+      <w:r>
+        <w:rPr>
+          <w:color w:val="auto"/>
+        </w:rPr>
+        <w:t xml:space="preserve">Quand le budget sera suffisant, je suggère de tester des fonctionnalités plus essentielles telles que </w:t>
+      </w:r>
+      <w:r>
+        <w:rPr>
+          <w:color w:val="auto"/>
+        </w:rPr>
+        <w:t>la protection des données clients (RGP</w:t>
+      </w:r>
+      <w:r>
+        <w:rPr>
+          <w:color w:val="auto"/>
+        </w:rPr>
+        <w:t>D</w:t>
+      </w:r>
+      <w:r>
+        <w:rPr>
+          <w:color w:val="auto"/>
+        </w:rPr>
+        <w:t>)</w:t>
+      </w:r>
+      <w:r>
+        <w:rPr>
+          <w:color w:val="auto"/>
+        </w:rPr>
+        <w:t xml:space="preserve"> et </w:t>
+      </w:r>
+      <w:r>
+        <w:rPr>
+          <w:color w:val="auto"/>
+        </w:rPr>
+        <w:t>la sécurité des transactions bancaires</w:t>
+      </w:r>
+      <w:r>
+        <w:rPr>
+          <w:color w:val="auto"/>
+        </w:rPr>
+        <w:t>.</w:t>
+      </w:r>
+      <w:r>
+        <w:rPr>
+          <w:color w:val="000000"/>
+        </w:rPr>
+        <w:t xml:space="preserve"> </w:t>
+      </w:r>
+      <w:r>
+        <w:rPr>
+          <w:color w:val="000000"/>
+        </w:rPr>
+        <w:t xml:space="preserve">Je </w:t>
+      </w:r>
+      <w:proofErr w:type="spellStart"/>
+      <w:r>
+        <w:rPr>
+          <w:color w:val="000000"/>
+        </w:rPr>
+        <w:t>preconise</w:t>
+      </w:r>
+      <w:proofErr w:type="spellEnd"/>
+      <w:r>
+        <w:rPr>
+          <w:color w:val="000000"/>
+        </w:rPr>
+        <w:t xml:space="preserve"> </w:t>
+      </w:r>
+      <w:proofErr w:type="spellStart"/>
+      <w:r>
+        <w:rPr>
+          <w:color w:val="000000"/>
+        </w:rPr>
+        <w:t>également</w:t>
+      </w:r>
+      <w:r>
+        <w:rPr>
+          <w:color w:val="000000"/>
+        </w:rPr>
+        <w:t>L</w:t>
+      </w:r>
+      <w:r>
+        <w:rPr>
+          <w:color w:val="000000"/>
+        </w:rPr>
+        <w:t>’automatisation</w:t>
+      </w:r>
+      <w:proofErr w:type="spellEnd"/>
+      <w:r>
+        <w:rPr>
+          <w:color w:val="000000"/>
+        </w:rPr>
+        <w:t xml:space="preserve"> des tests de la</w:t>
+      </w:r>
+      <w:r>
+        <w:rPr>
+          <w:color w:val="000000"/>
+        </w:rPr>
+        <w:t xml:space="preserve"> fonctionnalité d’affichage des produits</w:t>
+      </w:r>
     </w:p>
     <w:p>
       <w:pPr>
@@ -884,87 +1584,8 @@
         <w:rPr>
           <w:color w:val="6F56E6"/>
         </w:rPr>
-        <w:t xml:space="preserve">Bilan de campagne de validation : tests automatisés </w:t>
-      </w:r>
-    </w:p>
-    <w:p>
-      <w:pPr>
-        <w:shd w:val="clear" w:color="auto" w:fill="FFFFFF"/>
-        <w:rPr>
-          <w:b/>
-          <w:color w:val="000000"/>
-          <w:u w:val="single"/>
-        </w:rPr>
-      </w:pPr>
-      <w:r>
-        <w:rPr>
-          <w:b/>
-          <w:color w:val="000000"/>
-          <w:u w:val="single"/>
-        </w:rPr>
-        <w:t>À remplir après avoir effectué vos tests</w:t>
-      </w:r>
-    </w:p>
-    <w:p>
-      <w:pPr>
-        <w:shd w:val="clear" w:color="auto" w:fill="FFFFFF"/>
-        <w:rPr>
-          <w:color w:val="666666"/>
-        </w:rPr>
-      </w:pPr>
-      <w:r>
-        <w:rPr>
-          <w:color w:val="000000"/>
-        </w:rPr>
-        <w:t>Remplissez ce document avec les informations indiquées. Vous pouvez vous référer au</w:t>
-      </w:r>
-      <w:r>
-        <w:rPr>
-          <w:color w:val="666666"/>
-        </w:rPr>
-        <w:t xml:space="preserve"> </w:t>
-      </w:r>
-      <w:hyperlink r:id="rId5">
-        <w:r>
-          <w:rPr>
-            <w:color w:val="1155CC"/>
-            <w:u w:val="single"/>
-          </w:rPr>
-          <w:t>bilan de campagne de test de Marie</w:t>
-        </w:r>
-      </w:hyperlink>
-      <w:r>
-        <w:rPr>
-          <w:color w:val="666666"/>
-        </w:rPr>
-        <w:t>.</w:t>
-      </w:r>
-    </w:p>
-    <w:p>
-      <w:pPr>
-        <w:rPr>
-          <w:sz w:val="40"/>
-          <w:szCs w:val="40"/>
-        </w:rPr>
-      </w:pPr>
-    </w:p>
-    <w:p>
-      <w:pPr>
-        <w:rPr>
-          <w:color w:val="000000"/>
-          <w:sz w:val="40"/>
-          <w:szCs w:val="40"/>
-        </w:rPr>
-      </w:pPr>
-    </w:p>
-    <w:p>
-      <w:pPr>
-        <w:rPr>
-          <w:color w:val="000000"/>
-          <w:sz w:val="40"/>
-          <w:szCs w:val="40"/>
-        </w:rPr>
-      </w:pPr>
+        <w:t>Bilan de campagne de validation : tests automatisés</w:t>
+      </w:r>
     </w:p>
     <w:p>
       <w:pPr>
@@ -1178,14 +1799,31 @@
                 <w:i/>
                 <w:color w:val="666666"/>
               </w:rPr>
-              <w:t xml:space="preserve">Testeur </w:t>
+              <w:t>Testeu</w:t>
             </w:r>
             <w:r>
               <w:rPr>
                 <w:i/>
                 <w:color w:val="666666"/>
               </w:rPr>
-              <w:t>automatisation</w:t>
+              <w:t>se</w:t>
+            </w:r>
+          </w:p>
+          <w:p>
+            <w:pPr>
+              <w:widowControl w:val="0"/>
+              <w:spacing w:line="240" w:lineRule="auto"/>
+              <w:rPr>
+                <w:i/>
+                <w:color w:val="666666"/>
+              </w:rPr>
+            </w:pPr>
+            <w:r>
+              <w:rPr>
+                <w:i/>
+                <w:color w:val="666666"/>
+              </w:rPr>
+              <w:t>Automatisation</w:t>
             </w:r>
           </w:p>
         </w:tc>
@@ -1441,188 +2079,1015 @@
       <w:pPr>
         <w:rPr>
           <w:color w:val="000000"/>
-        </w:rPr>
-      </w:pPr>
-      <w:r>
-        <w:rPr>
-          <w:color w:val="000000"/>
           <w:sz w:val="40"/>
           <w:szCs w:val="40"/>
         </w:rPr>
-        <w:t xml:space="preserve">Contexte : </w:t>
-      </w:r>
-    </w:p>
-    <w:p>
-      <w:pPr>
-        <w:shd w:val="clear" w:color="auto" w:fill="FFFFFF"/>
-        <w:rPr>
-          <w:color w:val="000000"/>
-        </w:rPr>
-      </w:pPr>
-      <w:r>
-        <w:rPr>
-          <w:color w:val="000000"/>
-        </w:rPr>
-        <w:t xml:space="preserve">Rappelez le contexte de votre projet. Voici quelques questions pour vous guider dans la rédaction d’un résumé court : </w:t>
-      </w:r>
-    </w:p>
-    <w:p>
-      <w:pPr>
-        <w:shd w:val="clear" w:color="auto" w:fill="FFFFFF"/>
-        <w:rPr>
-          <w:color w:val="000000"/>
-        </w:rPr>
-      </w:pPr>
-    </w:p>
-    <w:p>
-      <w:pPr>
-        <w:shd w:val="clear" w:color="auto" w:fill="FFFFFF"/>
-        <w:rPr>
-          <w:color w:val="FF0000"/>
-          <w:lang w:val="fr-FR"/>
-        </w:rPr>
-      </w:pPr>
-      <w:r>
-        <w:rPr>
-          <w:color w:val="FF0000"/>
-          <w:lang w:val="fr-FR"/>
-        </w:rPr>
-        <w:t>Eco Bliss Bath</w:t>
-      </w:r>
-      <w:r>
-        <w:rPr>
-          <w:color w:val="FF0000"/>
-          <w:lang w:val="fr-FR"/>
-        </w:rPr>
-        <w:t xml:space="preserve"> est un start up</w:t>
-      </w:r>
-      <w:r>
-        <w:rPr>
-          <w:color w:val="FF0000"/>
-          <w:lang w:val="fr-FR"/>
-        </w:rPr>
-        <w:t xml:space="preserve"> de 20 personnes, spécialisée dans la vente de produits de beauté écoresponsables dont le produit principal est un savon solide. </w:t>
-      </w:r>
-      <w:r>
-        <w:rPr>
-          <w:color w:val="FF0000"/>
-          <w:lang w:val="fr-FR"/>
-        </w:rPr>
-        <w:t>La boutique souhaite mettre en ligne la vente de ses produits et pour ce faire à tester une première version de son site manuellement et souhaite passer à l’étape suivante qui est l’automatisation des tests.</w:t>
-      </w:r>
-    </w:p>
-    <w:p>
-      <w:pPr>
-        <w:shd w:val="clear" w:color="auto" w:fill="FFFFFF"/>
-        <w:rPr>
-          <w:color w:val="000000"/>
-        </w:rPr>
-      </w:pPr>
-    </w:p>
-    <w:p>
-      <w:pPr>
+      </w:pPr>
+      <w:r>
+        <w:rPr>
+          <w:color w:val="000000"/>
+          <w:sz w:val="40"/>
+          <w:szCs w:val="40"/>
+        </w:rPr>
+        <w:t xml:space="preserve">Tests effectués : </w:t>
+      </w:r>
+    </w:p>
+    <w:p>
+      <w:pPr>
+        <w:rPr>
+          <w:color w:val="000000"/>
+        </w:rPr>
+      </w:pPr>
+      <w:r>
+        <w:rPr>
+          <w:rFonts w:ascii="Times New Roman" w:hAnsi="Times New Roman" w:cs="Times New Roman"/>
+          <w:color w:val="000000"/>
+        </w:rPr>
+        <w:t>●</w:t>
+      </w:r>
+      <w:r>
+        <w:rPr>
+          <w:color w:val="000000"/>
+        </w:rPr>
+        <w:t xml:space="preserve"> </w:t>
+      </w:r>
+      <w:r>
+        <w:rPr>
+          <w:b/>
+          <w:bCs/>
+          <w:color w:val="000000"/>
+        </w:rPr>
+        <w:t>Test 1</w:t>
+      </w:r>
+      <w:r>
+        <w:rPr>
+          <w:b/>
+          <w:bCs/>
+          <w:color w:val="000000"/>
+        </w:rPr>
+        <w:t> </w:t>
+      </w:r>
+      <w:r>
+        <w:rPr>
+          <w:color w:val="000000"/>
+        </w:rPr>
+        <w:t>:</w:t>
+      </w:r>
+      <w:r>
+        <w:rPr>
+          <w:color w:val="000000"/>
+        </w:rPr>
+        <w:t xml:space="preserve"> Les Tests d’API :</w:t>
+      </w:r>
+    </w:p>
+    <w:p>
+      <w:pPr>
+        <w:ind w:left="720"/>
+        <w:rPr>
+          <w:rFonts w:ascii="Times New Roman" w:hAnsi="Times New Roman" w:cs="Times New Roman"/>
+          <w:color w:val="000000"/>
+        </w:rPr>
+      </w:pPr>
+      <w:r>
+        <w:rPr>
+          <w:color w:val="000000"/>
+        </w:rPr>
+        <w:t xml:space="preserve">■ Login </w:t>
+      </w:r>
+    </w:p>
+    <w:p>
+      <w:pPr>
+        <w:ind w:left="1440"/>
+        <w:rPr>
+          <w:color w:val="000000"/>
+        </w:rPr>
+      </w:pPr>
+      <w:r>
+        <w:rPr>
+          <w:color w:val="000000"/>
+        </w:rPr>
+        <w:t xml:space="preserve"> </w:t>
+      </w:r>
+      <w:hyperlink r:id="rId5" w:history="1">
+        <w:r>
+          <w:rPr>
+            <w:rStyle w:val="Lienhypertexte"/>
+          </w:rPr>
+          <w:t>http://localhost:8081/login</w:t>
+        </w:r>
+      </w:hyperlink>
+      <w:r>
+        <w:rPr>
+          <w:color w:val="000000"/>
+        </w:rPr>
+        <w:t xml:space="preserve"> </w:t>
+      </w:r>
+    </w:p>
+    <w:p>
+      <w:pPr>
+        <w:ind w:left="1440"/>
+        <w:rPr>
+          <w:color w:val="000000"/>
+        </w:rPr>
+      </w:pPr>
+      <w:r>
+        <w:rPr>
+          <w:rFonts w:ascii="Times New Roman" w:hAnsi="Times New Roman" w:cs="Times New Roman"/>
+          <w:color w:val="000000"/>
+        </w:rPr>
+        <w:t>○</w:t>
+      </w:r>
+      <w:r>
+        <w:rPr>
+          <w:color w:val="000000"/>
+        </w:rPr>
+        <w:t xml:space="preserve"> </w:t>
+      </w:r>
+      <w:r>
+        <w:rPr>
+          <w:color w:val="000000"/>
+        </w:rPr>
+        <w:t>U</w:t>
+      </w:r>
+      <w:r>
+        <w:rPr>
+          <w:color w:val="000000"/>
+        </w:rPr>
+        <w:t xml:space="preserve">tilisateur connu : </w:t>
+      </w:r>
+    </w:p>
+    <w:p>
+      <w:pPr>
+        <w:pStyle w:val="Paragraphedeliste"/>
         <w:numPr>
           <w:ilvl w:val="0"/>
-          <w:numId w:val="1"/>
+          <w:numId w:val="15"/>
         </w:numPr>
-        <w:shd w:val="clear" w:color="auto" w:fill="FFFFFF"/>
-        <w:rPr>
-          <w:color w:val="000000"/>
-        </w:rPr>
-      </w:pPr>
-      <w:r>
-        <w:rPr>
-          <w:color w:val="000000"/>
-        </w:rPr>
-        <w:t>Cette campagne a été effectuée en vue de quel projet commercial ?</w:t>
-      </w:r>
-    </w:p>
-    <w:p>
-      <w:pPr>
+        <w:ind w:left="2520"/>
+        <w:rPr>
+          <w:color w:val="000000"/>
+        </w:rPr>
+      </w:pPr>
+      <w:r>
+        <w:rPr>
+          <w:color w:val="000000"/>
+        </w:rPr>
+        <w:t xml:space="preserve">Requête : </w:t>
+      </w:r>
+    </w:p>
+    <w:p>
+      <w:pPr>
+        <w:pStyle w:val="Paragraphedeliste"/>
+        <w:numPr>
+          <w:ilvl w:val="1"/>
+          <w:numId w:val="17"/>
+        </w:numPr>
+        <w:ind w:left="2880"/>
+        <w:rPr>
+          <w:color w:val="000000"/>
+        </w:rPr>
+      </w:pPr>
+      <w:r>
+        <w:rPr>
+          <w:color w:val="000000"/>
+        </w:rPr>
+        <w:t xml:space="preserve">Identifiant : </w:t>
+      </w:r>
+      <w:hyperlink r:id="rId6" w:history="1">
+        <w:r>
+          <w:rPr>
+            <w:rStyle w:val="Lienhypertexte"/>
+          </w:rPr>
+          <w:t>test2@test.fr</w:t>
+        </w:r>
+      </w:hyperlink>
+    </w:p>
+    <w:p>
+      <w:pPr>
+        <w:pStyle w:val="Paragraphedeliste"/>
+        <w:numPr>
+          <w:ilvl w:val="1"/>
+          <w:numId w:val="17"/>
+        </w:numPr>
+        <w:ind w:left="2880"/>
+        <w:rPr>
+          <w:color w:val="000000"/>
+        </w:rPr>
+      </w:pPr>
+      <w:r>
+        <w:rPr>
+          <w:color w:val="000000"/>
+        </w:rPr>
+        <w:t xml:space="preserve">Mot de passe : </w:t>
+      </w:r>
+      <w:proofErr w:type="spellStart"/>
+      <w:r>
+        <w:rPr>
+          <w:color w:val="000000"/>
+        </w:rPr>
+        <w:t>testtest</w:t>
+      </w:r>
+      <w:proofErr w:type="spellEnd"/>
+    </w:p>
+    <w:p>
+      <w:pPr>
+        <w:ind w:left="1440"/>
+        <w:rPr>
+          <w:color w:val="000000"/>
+        </w:rPr>
+      </w:pPr>
+    </w:p>
+    <w:p>
+      <w:pPr>
+        <w:pStyle w:val="Paragraphedeliste"/>
         <w:numPr>
           <w:ilvl w:val="0"/>
-          <w:numId w:val="1"/>
+          <w:numId w:val="15"/>
         </w:numPr>
-        <w:shd w:val="clear" w:color="auto" w:fill="FFFFFF"/>
-        <w:rPr>
-          <w:color w:val="000000"/>
-        </w:rPr>
-      </w:pPr>
-      <w:r>
-        <w:rPr>
-          <w:color w:val="000000"/>
-        </w:rPr>
-        <w:t>Combien de personnes travaillent sur cette campagne ? Quels sont leurs rôles au sein de l’entreprise/de l’équipe ?</w:t>
-      </w:r>
-      <w:r>
-        <w:rPr>
-          <w:color w:val="000000"/>
-        </w:rPr>
-        <w:br/>
-        <w:t xml:space="preserve">Est-ce des tests automatiques ou des tests manuels ? </w:t>
-      </w:r>
-    </w:p>
-    <w:p>
-      <w:pPr>
+        <w:ind w:left="2520"/>
+        <w:rPr>
+          <w:color w:val="000000"/>
+        </w:rPr>
+      </w:pPr>
+      <w:r>
+        <w:rPr>
+          <w:color w:val="000000"/>
+        </w:rPr>
+        <w:t>Ré</w:t>
+      </w:r>
+      <w:r>
+        <w:rPr>
+          <w:color w:val="000000"/>
+        </w:rPr>
+        <w:t>ponse</w:t>
+      </w:r>
+      <w:r>
+        <w:rPr>
+          <w:color w:val="000000"/>
+        </w:rPr>
+        <w:t xml:space="preserve"> : </w:t>
+      </w:r>
+    </w:p>
+    <w:p>
+      <w:pPr>
+        <w:pStyle w:val="Paragraphedeliste"/>
+        <w:numPr>
+          <w:ilvl w:val="1"/>
+          <w:numId w:val="17"/>
+        </w:numPr>
+        <w:ind w:left="2880"/>
+        <w:rPr>
+          <w:color w:val="000000"/>
+        </w:rPr>
+      </w:pPr>
+      <w:r>
+        <w:rPr>
+          <w:color w:val="000000"/>
+        </w:rPr>
+        <w:t>Code : 200</w:t>
+      </w:r>
+    </w:p>
+    <w:p>
+      <w:pPr>
+        <w:pStyle w:val="Paragraphedeliste"/>
+        <w:numPr>
+          <w:ilvl w:val="1"/>
+          <w:numId w:val="17"/>
+        </w:numPr>
+        <w:ind w:left="2880"/>
+        <w:rPr>
+          <w:color w:val="000000"/>
+        </w:rPr>
+      </w:pPr>
+      <w:proofErr w:type="spellStart"/>
+      <w:r>
+        <w:rPr>
+          <w:color w:val="000000"/>
+        </w:rPr>
+        <w:t>Token</w:t>
+      </w:r>
+      <w:proofErr w:type="spellEnd"/>
+      <w:r>
+        <w:rPr>
+          <w:color w:val="000000"/>
+        </w:rPr>
+        <w:t xml:space="preserve"> </w:t>
+      </w:r>
+      <w:r>
+        <w:rPr>
+          <w:color w:val="000000"/>
+        </w:rPr>
+        <w:t>présent</w:t>
+      </w:r>
+    </w:p>
+    <w:p>
+      <w:pPr>
+        <w:pStyle w:val="Paragraphedeliste"/>
+        <w:ind w:left="2880"/>
+        <w:rPr>
+          <w:color w:val="000000"/>
+        </w:rPr>
+      </w:pPr>
+    </w:p>
+    <w:p>
+      <w:pPr>
+        <w:ind w:left="1440"/>
+        <w:rPr>
+          <w:color w:val="000000"/>
+        </w:rPr>
+      </w:pPr>
+      <w:r>
+        <w:rPr>
+          <w:rFonts w:ascii="Times New Roman" w:hAnsi="Times New Roman" w:cs="Times New Roman"/>
+          <w:color w:val="000000"/>
+        </w:rPr>
+        <w:t>○</w:t>
+      </w:r>
+      <w:r>
+        <w:rPr>
+          <w:color w:val="000000"/>
+        </w:rPr>
+        <w:t xml:space="preserve"> </w:t>
+      </w:r>
+      <w:r>
+        <w:rPr>
+          <w:color w:val="000000"/>
+        </w:rPr>
+        <w:t>U</w:t>
+      </w:r>
+      <w:r>
+        <w:rPr>
+          <w:color w:val="000000"/>
+        </w:rPr>
+        <w:t xml:space="preserve">tilisateur </w:t>
+      </w:r>
+      <w:r>
+        <w:rPr>
+          <w:color w:val="000000"/>
+        </w:rPr>
+        <w:t>in</w:t>
+      </w:r>
+      <w:r>
+        <w:rPr>
+          <w:color w:val="000000"/>
+        </w:rPr>
+        <w:t xml:space="preserve">connu : </w:t>
+      </w:r>
+    </w:p>
+    <w:p>
+      <w:pPr>
+        <w:pStyle w:val="Paragraphedeliste"/>
         <w:numPr>
           <w:ilvl w:val="0"/>
-          <w:numId w:val="1"/>
+          <w:numId w:val="15"/>
         </w:numPr>
-        <w:shd w:val="clear" w:color="auto" w:fill="FFFFFF"/>
-        <w:rPr>
-          <w:color w:val="000000"/>
-        </w:rPr>
-      </w:pPr>
-      <w:r>
-        <w:rPr>
-          <w:color w:val="000000"/>
-        </w:rPr>
-        <w:t xml:space="preserve">Combien de temps avez-vous passé dessus si c’était une des contraintes ? </w:t>
-      </w:r>
-    </w:p>
-    <w:p>
-      <w:pPr>
+        <w:ind w:left="2520"/>
+        <w:rPr>
+          <w:color w:val="000000"/>
+        </w:rPr>
+      </w:pPr>
+      <w:r>
+        <w:rPr>
+          <w:color w:val="000000"/>
+        </w:rPr>
+        <w:t xml:space="preserve">Requête : </w:t>
+      </w:r>
+    </w:p>
+    <w:p>
+      <w:pPr>
+        <w:pStyle w:val="Paragraphedeliste"/>
+        <w:numPr>
+          <w:ilvl w:val="1"/>
+          <w:numId w:val="17"/>
+        </w:numPr>
+        <w:ind w:left="2880"/>
+        <w:rPr>
+          <w:color w:val="000000"/>
+        </w:rPr>
+      </w:pPr>
+      <w:r>
+        <w:rPr>
+          <w:color w:val="000000"/>
+        </w:rPr>
+        <w:t xml:space="preserve">Identifiant : </w:t>
+      </w:r>
+      <w:hyperlink r:id="rId7" w:history="1">
+        <w:r>
+          <w:rPr>
+            <w:rStyle w:val="Lienhypertexte"/>
+          </w:rPr>
+          <w:t>xxxxx</w:t>
+        </w:r>
+        <w:r>
+          <w:rPr>
+            <w:rStyle w:val="Lienhypertexte"/>
+          </w:rPr>
+          <w:t>@test.fr</w:t>
+        </w:r>
+      </w:hyperlink>
+    </w:p>
+    <w:p>
+      <w:pPr>
+        <w:pStyle w:val="Paragraphedeliste"/>
+        <w:numPr>
+          <w:ilvl w:val="1"/>
+          <w:numId w:val="17"/>
+        </w:numPr>
+        <w:ind w:left="2880"/>
+        <w:rPr>
+          <w:color w:val="000000"/>
+        </w:rPr>
+      </w:pPr>
+      <w:r>
+        <w:rPr>
+          <w:color w:val="000000"/>
+        </w:rPr>
+        <w:t xml:space="preserve">Mot de passe : </w:t>
+      </w:r>
+      <w:proofErr w:type="spellStart"/>
+      <w:r>
+        <w:rPr>
+          <w:color w:val="000000"/>
+        </w:rPr>
+        <w:t>testtest</w:t>
+      </w:r>
+      <w:proofErr w:type="spellEnd"/>
+    </w:p>
+    <w:p>
+      <w:pPr>
+        <w:ind w:left="1440"/>
+        <w:rPr>
+          <w:color w:val="000000"/>
+        </w:rPr>
+      </w:pPr>
+    </w:p>
+    <w:p>
+      <w:pPr>
+        <w:pStyle w:val="Paragraphedeliste"/>
         <w:numPr>
           <w:ilvl w:val="0"/>
-          <w:numId w:val="1"/>
+          <w:numId w:val="15"/>
         </w:numPr>
-        <w:shd w:val="clear" w:color="auto" w:fill="FFFFFF"/>
-        <w:rPr>
-          <w:color w:val="000000"/>
-        </w:rPr>
-      </w:pPr>
-      <w:r>
-        <w:rPr>
-          <w:color w:val="000000"/>
-        </w:rPr>
-        <w:t xml:space="preserve">Si c’est web, sur quel navigateur et quelle version ? </w:t>
-      </w:r>
-    </w:p>
-    <w:p>
-      <w:pPr>
+        <w:ind w:left="2520"/>
+        <w:rPr>
+          <w:color w:val="000000"/>
+        </w:rPr>
+      </w:pPr>
+      <w:r>
+        <w:rPr>
+          <w:color w:val="000000"/>
+        </w:rPr>
+        <w:t>Ré</w:t>
+      </w:r>
+      <w:r>
+        <w:rPr>
+          <w:color w:val="000000"/>
+        </w:rPr>
+        <w:t>ponse</w:t>
+      </w:r>
+      <w:r>
+        <w:rPr>
+          <w:color w:val="000000"/>
+        </w:rPr>
+        <w:t xml:space="preserve"> : </w:t>
+      </w:r>
+    </w:p>
+    <w:p>
+      <w:pPr>
+        <w:pStyle w:val="Paragraphedeliste"/>
+        <w:numPr>
+          <w:ilvl w:val="1"/>
+          <w:numId w:val="17"/>
+        </w:numPr>
+        <w:ind w:left="2880"/>
+        <w:rPr>
+          <w:color w:val="000000"/>
+        </w:rPr>
+      </w:pPr>
+      <w:r>
+        <w:rPr>
+          <w:color w:val="000000"/>
+        </w:rPr>
+        <w:t xml:space="preserve">Code : </w:t>
+      </w:r>
+      <w:r>
+        <w:rPr>
+          <w:color w:val="000000"/>
+        </w:rPr>
+        <w:t>401</w:t>
+      </w:r>
+    </w:p>
+    <w:p>
+      <w:pPr>
+        <w:ind w:left="720"/>
+        <w:rPr>
+          <w:rFonts w:ascii="Times New Roman" w:hAnsi="Times New Roman" w:cs="Times New Roman"/>
+          <w:color w:val="000000"/>
+        </w:rPr>
+      </w:pPr>
+    </w:p>
+    <w:p>
+      <w:pPr>
+        <w:ind w:left="1440"/>
+        <w:rPr>
+          <w:color w:val="000000"/>
+        </w:rPr>
+      </w:pPr>
+      <w:r>
+        <w:rPr>
+          <w:color w:val="000000"/>
+        </w:rPr>
+        <w:t xml:space="preserve"> </w:t>
+      </w:r>
+      <w:r>
+        <w:rPr>
+          <w:color w:val="000000"/>
+        </w:rPr>
+        <w:t>http://localhost:8081/orders</w:t>
+      </w:r>
+      <w:r>
+        <w:rPr>
+          <w:color w:val="000000"/>
+        </w:rPr>
+        <w:t xml:space="preserve"> </w:t>
+      </w:r>
+    </w:p>
+    <w:p>
+      <w:pPr>
+        <w:ind w:left="1440"/>
+        <w:rPr>
+          <w:color w:val="000000"/>
+        </w:rPr>
+      </w:pPr>
+      <w:r>
+        <w:rPr>
+          <w:rFonts w:ascii="Times New Roman" w:hAnsi="Times New Roman" w:cs="Times New Roman"/>
+          <w:color w:val="000000"/>
+        </w:rPr>
+        <w:t>○</w:t>
+      </w:r>
+      <w:r>
+        <w:rPr>
+          <w:color w:val="000000"/>
+        </w:rPr>
+        <w:t xml:space="preserve"> </w:t>
+      </w:r>
+      <w:r>
+        <w:rPr>
+          <w:color w:val="000000"/>
+        </w:rPr>
+        <w:t>Récupération panier utilisateur en cours avec connexion</w:t>
+      </w:r>
+      <w:r>
+        <w:rPr>
+          <w:color w:val="000000"/>
+        </w:rPr>
+        <w:t xml:space="preserve"> : </w:t>
+      </w:r>
+    </w:p>
+    <w:p>
+      <w:pPr>
+        <w:pStyle w:val="Paragraphedeliste"/>
         <w:numPr>
           <w:ilvl w:val="0"/>
-          <w:numId w:val="1"/>
+          <w:numId w:val="15"/>
         </w:numPr>
-        <w:shd w:val="clear" w:color="auto" w:fill="FFFFFF"/>
-        <w:rPr>
-          <w:color w:val="000000"/>
-        </w:rPr>
-      </w:pPr>
-      <w:r>
-        <w:rPr>
-          <w:color w:val="000000"/>
-        </w:rPr>
-        <w:t xml:space="preserve">Si c’est système, sur quel système et quelle version ? </w:t>
-      </w:r>
-    </w:p>
-    <w:p>
-      <w:pPr>
-        <w:shd w:val="clear" w:color="auto" w:fill="FFFFFF"/>
-        <w:rPr>
-          <w:color w:val="000000"/>
-        </w:rPr>
-      </w:pPr>
+        <w:ind w:left="2520"/>
+        <w:rPr>
+          <w:color w:val="000000"/>
+        </w:rPr>
+      </w:pPr>
+      <w:r>
+        <w:rPr>
+          <w:color w:val="000000"/>
+        </w:rPr>
+        <w:t xml:space="preserve">Requête : </w:t>
+      </w:r>
+    </w:p>
+    <w:p>
+      <w:pPr>
+        <w:pStyle w:val="Paragraphedeliste"/>
+        <w:numPr>
+          <w:ilvl w:val="1"/>
+          <w:numId w:val="17"/>
+        </w:numPr>
+        <w:ind w:left="2880"/>
+        <w:rPr>
+          <w:color w:val="000000"/>
+        </w:rPr>
+      </w:pPr>
+      <w:r>
+        <w:rPr>
+          <w:color w:val="000000"/>
+        </w:rPr>
+        <w:t xml:space="preserve">Faire appel au </w:t>
+      </w:r>
+      <w:proofErr w:type="spellStart"/>
+      <w:r>
+        <w:rPr>
+          <w:color w:val="000000"/>
+        </w:rPr>
+        <w:t>token</w:t>
+      </w:r>
+      <w:proofErr w:type="spellEnd"/>
+    </w:p>
+    <w:p>
+      <w:pPr>
+        <w:ind w:left="1440"/>
+        <w:rPr>
+          <w:color w:val="000000"/>
+        </w:rPr>
+      </w:pPr>
+    </w:p>
+    <w:p>
+      <w:pPr>
+        <w:pStyle w:val="Paragraphedeliste"/>
+        <w:numPr>
+          <w:ilvl w:val="0"/>
+          <w:numId w:val="15"/>
+        </w:numPr>
+        <w:ind w:left="2520"/>
+        <w:rPr>
+          <w:color w:val="000000"/>
+        </w:rPr>
+      </w:pPr>
+      <w:r>
+        <w:rPr>
+          <w:color w:val="000000"/>
+        </w:rPr>
+        <w:t>Ré</w:t>
+      </w:r>
+      <w:r>
+        <w:rPr>
+          <w:color w:val="000000"/>
+        </w:rPr>
+        <w:t>ponse</w:t>
+      </w:r>
+      <w:r>
+        <w:rPr>
+          <w:color w:val="000000"/>
+        </w:rPr>
+        <w:t xml:space="preserve"> : </w:t>
+      </w:r>
+    </w:p>
+    <w:p>
+      <w:pPr>
+        <w:pStyle w:val="Paragraphedeliste"/>
+        <w:numPr>
+          <w:ilvl w:val="1"/>
+          <w:numId w:val="17"/>
+        </w:numPr>
+        <w:ind w:left="2880"/>
+        <w:rPr>
+          <w:color w:val="000000"/>
+        </w:rPr>
+      </w:pPr>
+      <w:r>
+        <w:rPr>
+          <w:color w:val="000000"/>
+        </w:rPr>
+        <w:t>Code : 200</w:t>
+      </w:r>
+    </w:p>
+    <w:p>
+      <w:pPr>
+        <w:pStyle w:val="Paragraphedeliste"/>
+        <w:ind w:left="2880"/>
+        <w:rPr>
+          <w:color w:val="000000"/>
+        </w:rPr>
+      </w:pPr>
+    </w:p>
+    <w:p>
+      <w:pPr>
+        <w:pStyle w:val="Paragraphedeliste"/>
+        <w:ind w:left="2880"/>
+        <w:rPr>
+          <w:color w:val="000000"/>
+        </w:rPr>
+      </w:pPr>
+    </w:p>
+    <w:p>
+      <w:pPr>
+        <w:ind w:left="1440"/>
+        <w:rPr>
+          <w:color w:val="000000"/>
+        </w:rPr>
+      </w:pPr>
+      <w:r>
+        <w:rPr>
+          <w:rFonts w:ascii="Times New Roman" w:hAnsi="Times New Roman" w:cs="Times New Roman"/>
+          <w:color w:val="000000"/>
+        </w:rPr>
+        <w:t>○</w:t>
+      </w:r>
+      <w:r>
+        <w:rPr>
+          <w:color w:val="000000"/>
+        </w:rPr>
+        <w:t xml:space="preserve"> </w:t>
+      </w:r>
+      <w:r>
+        <w:rPr>
+          <w:color w:val="000000"/>
+        </w:rPr>
+        <w:t xml:space="preserve">Récupération panier utilisateur en cours </w:t>
+      </w:r>
+      <w:r>
+        <w:rPr>
+          <w:color w:val="000000"/>
+        </w:rPr>
+        <w:t>sans</w:t>
+      </w:r>
+      <w:r>
+        <w:rPr>
+          <w:color w:val="000000"/>
+        </w:rPr>
+        <w:t xml:space="preserve"> connexion</w:t>
+      </w:r>
+      <w:r>
+        <w:rPr>
+          <w:color w:val="000000"/>
+        </w:rPr>
+        <w:t xml:space="preserve"> :</w:t>
+      </w:r>
+    </w:p>
+    <w:p>
+      <w:pPr>
+        <w:pStyle w:val="Paragraphedeliste"/>
+        <w:numPr>
+          <w:ilvl w:val="0"/>
+          <w:numId w:val="15"/>
+        </w:numPr>
+        <w:ind w:left="2520"/>
+        <w:rPr>
+          <w:color w:val="000000"/>
+        </w:rPr>
+      </w:pPr>
+      <w:r>
+        <w:rPr>
+          <w:color w:val="000000"/>
+        </w:rPr>
+        <w:t xml:space="preserve">Requête : </w:t>
+      </w:r>
+    </w:p>
+    <w:p>
+      <w:pPr>
+        <w:pStyle w:val="Paragraphedeliste"/>
+        <w:numPr>
+          <w:ilvl w:val="1"/>
+          <w:numId w:val="17"/>
+        </w:numPr>
+        <w:ind w:left="2880"/>
+        <w:rPr>
+          <w:color w:val="000000"/>
+        </w:rPr>
+      </w:pPr>
+    </w:p>
+    <w:p>
+      <w:pPr>
+        <w:pStyle w:val="Paragraphedeliste"/>
+        <w:numPr>
+          <w:ilvl w:val="1"/>
+          <w:numId w:val="17"/>
+        </w:numPr>
+        <w:ind w:left="2880"/>
+        <w:rPr>
+          <w:color w:val="000000"/>
+        </w:rPr>
+      </w:pPr>
+    </w:p>
+    <w:p>
+      <w:pPr>
+        <w:ind w:left="1440"/>
+        <w:rPr>
+          <w:color w:val="000000"/>
+        </w:rPr>
+      </w:pPr>
+    </w:p>
+    <w:p>
+      <w:pPr>
+        <w:pStyle w:val="Paragraphedeliste"/>
+        <w:numPr>
+          <w:ilvl w:val="0"/>
+          <w:numId w:val="15"/>
+        </w:numPr>
+        <w:ind w:left="2520"/>
+        <w:rPr>
+          <w:color w:val="000000"/>
+        </w:rPr>
+      </w:pPr>
+      <w:r>
+        <w:rPr>
+          <w:color w:val="000000"/>
+        </w:rPr>
+        <w:t>Ré</w:t>
+      </w:r>
+      <w:r>
+        <w:rPr>
+          <w:color w:val="000000"/>
+        </w:rPr>
+        <w:t>ponse</w:t>
+      </w:r>
+      <w:r>
+        <w:rPr>
+          <w:color w:val="000000"/>
+        </w:rPr>
+        <w:t xml:space="preserve"> : </w:t>
+      </w:r>
+    </w:p>
+    <w:p>
+      <w:pPr>
+        <w:pStyle w:val="Paragraphedeliste"/>
+        <w:numPr>
+          <w:ilvl w:val="1"/>
+          <w:numId w:val="17"/>
+        </w:numPr>
+        <w:ind w:left="2880"/>
+        <w:rPr>
+          <w:color w:val="000000"/>
+        </w:rPr>
+      </w:pPr>
+      <w:r>
+        <w:rPr>
+          <w:color w:val="000000"/>
+        </w:rPr>
+        <w:t>Code : 401</w:t>
+      </w:r>
+    </w:p>
+    <w:p>
+      <w:pPr>
+        <w:pStyle w:val="Paragraphedeliste"/>
+        <w:ind w:left="2880"/>
+        <w:rPr>
+          <w:color w:val="000000"/>
+        </w:rPr>
+      </w:pPr>
+    </w:p>
+    <w:p>
+      <w:pPr>
+        <w:pStyle w:val="Paragraphedeliste"/>
+        <w:ind w:left="2880"/>
+        <w:rPr>
+          <w:color w:val="000000"/>
+        </w:rPr>
+      </w:pPr>
+    </w:p>
+    <w:p>
+      <w:pPr>
+        <w:ind w:left="1440"/>
+        <w:rPr>
+          <w:color w:val="000000"/>
+        </w:rPr>
+      </w:pPr>
+      <w:r>
+        <w:rPr>
+          <w:rFonts w:ascii="Times New Roman" w:hAnsi="Times New Roman" w:cs="Times New Roman"/>
+          <w:color w:val="000000"/>
+        </w:rPr>
+        <w:t>○</w:t>
+      </w:r>
+      <w:r>
+        <w:rPr>
+          <w:color w:val="000000"/>
+        </w:rPr>
+        <w:t xml:space="preserve"> </w:t>
+      </w:r>
+      <w:r>
+        <w:rPr>
+          <w:color w:val="000000"/>
+        </w:rPr>
+        <w:t>Ajouter</w:t>
+      </w:r>
+      <w:r>
+        <w:rPr>
+          <w:color w:val="000000"/>
+          <w:lang w:val="fr-FR"/>
+        </w:rPr>
+        <w:t xml:space="preserve"> un produit </w:t>
+      </w:r>
+      <w:r>
+        <w:rPr>
+          <w:color w:val="000000"/>
+          <w:lang w:val="fr-FR"/>
+        </w:rPr>
+        <w:t>disponible</w:t>
+      </w:r>
+      <w:r>
+        <w:rPr>
+          <w:color w:val="000000"/>
+        </w:rPr>
+        <w:t xml:space="preserve"> :</w:t>
+      </w:r>
+    </w:p>
+    <w:p>
+      <w:pPr>
+        <w:pStyle w:val="Paragraphedeliste"/>
+        <w:numPr>
+          <w:ilvl w:val="0"/>
+          <w:numId w:val="15"/>
+        </w:numPr>
+        <w:ind w:left="2520"/>
+        <w:rPr>
+          <w:color w:val="000000"/>
+        </w:rPr>
+      </w:pPr>
+      <w:r>
+        <w:rPr>
+          <w:color w:val="000000"/>
+        </w:rPr>
+        <w:t xml:space="preserve">Requête : </w:t>
+      </w:r>
+    </w:p>
+    <w:p>
+      <w:pPr>
+        <w:pStyle w:val="Paragraphedeliste"/>
+        <w:numPr>
+          <w:ilvl w:val="1"/>
+          <w:numId w:val="17"/>
+        </w:numPr>
+        <w:ind w:left="2880"/>
+        <w:rPr>
+          <w:color w:val="000000"/>
+        </w:rPr>
+      </w:pPr>
+    </w:p>
+    <w:p>
+      <w:pPr>
+        <w:pStyle w:val="Paragraphedeliste"/>
+        <w:numPr>
+          <w:ilvl w:val="1"/>
+          <w:numId w:val="17"/>
+        </w:numPr>
+        <w:ind w:left="2880"/>
+        <w:rPr>
+          <w:color w:val="000000"/>
+        </w:rPr>
+      </w:pPr>
+    </w:p>
+    <w:p>
+      <w:pPr>
+        <w:ind w:left="1440"/>
+        <w:rPr>
+          <w:color w:val="000000"/>
+        </w:rPr>
+      </w:pPr>
+    </w:p>
+    <w:p>
+      <w:pPr>
+        <w:pStyle w:val="Paragraphedeliste"/>
+        <w:numPr>
+          <w:ilvl w:val="0"/>
+          <w:numId w:val="15"/>
+        </w:numPr>
+        <w:ind w:left="2520"/>
+        <w:rPr>
+          <w:color w:val="000000"/>
+        </w:rPr>
+      </w:pPr>
+      <w:r>
+        <w:rPr>
+          <w:color w:val="000000"/>
+        </w:rPr>
+        <w:t>Ré</w:t>
+      </w:r>
+      <w:r>
+        <w:rPr>
+          <w:color w:val="000000"/>
+        </w:rPr>
+        <w:t>ponse</w:t>
+      </w:r>
+      <w:r>
+        <w:rPr>
+          <w:color w:val="000000"/>
+        </w:rPr>
+        <w:t xml:space="preserve"> : </w:t>
+      </w:r>
+    </w:p>
+    <w:p>
+      <w:pPr>
+        <w:pStyle w:val="Paragraphedeliste"/>
+        <w:numPr>
+          <w:ilvl w:val="1"/>
+          <w:numId w:val="17"/>
+        </w:numPr>
+        <w:ind w:left="2880"/>
+        <w:rPr>
+          <w:color w:val="000000"/>
+        </w:rPr>
+      </w:pPr>
+      <w:r>
+        <w:rPr>
+          <w:color w:val="000000"/>
+        </w:rPr>
+        <w:t xml:space="preserve">Code : </w:t>
+      </w:r>
+      <w:r>
+        <w:rPr>
+          <w:color w:val="000000"/>
+        </w:rPr>
+        <w:t>200</w:t>
+      </w:r>
     </w:p>
     <w:p>
       <w:pPr>
@@ -1632,29 +3097,178 @@
           <w:szCs w:val="40"/>
         </w:rPr>
       </w:pPr>
-      <w:r>
+    </w:p>
+    <w:p>
+      <w:pPr>
+        <w:pStyle w:val="Paragraphedeliste"/>
+        <w:ind w:left="2880"/>
+        <w:rPr>
+          <w:color w:val="000000"/>
+        </w:rPr>
+      </w:pPr>
+    </w:p>
+    <w:p>
+      <w:pPr>
+        <w:ind w:left="1440"/>
+        <w:rPr>
+          <w:color w:val="000000"/>
+          <w:lang w:val="fr-FR"/>
+        </w:rPr>
+      </w:pPr>
+      <w:r>
+        <w:rPr>
+          <w:rFonts w:ascii="Times New Roman" w:hAnsi="Times New Roman" w:cs="Times New Roman"/>
+          <w:color w:val="000000"/>
+        </w:rPr>
+        <w:t>○</w:t>
+      </w:r>
+      <w:r>
+        <w:rPr>
+          <w:color w:val="000000"/>
+        </w:rPr>
+        <w:t xml:space="preserve"> </w:t>
+      </w:r>
+      <w:r>
+        <w:rPr>
+          <w:color w:val="000000"/>
+          <w:lang w:val="fr-FR"/>
+        </w:rPr>
+        <w:t>Ajouter un produit en rupture de stock</w:t>
+      </w:r>
+    </w:p>
+    <w:p>
+      <w:pPr>
+        <w:pStyle w:val="Paragraphedeliste"/>
+        <w:numPr>
+          <w:ilvl w:val="0"/>
+          <w:numId w:val="18"/>
+        </w:numPr>
+        <w:rPr>
+          <w:color w:val="000000"/>
+        </w:rPr>
+      </w:pPr>
+      <w:r>
+        <w:rPr>
+          <w:color w:val="000000"/>
+        </w:rPr>
+        <w:t xml:space="preserve">Requête : </w:t>
+      </w:r>
+    </w:p>
+    <w:p>
+      <w:pPr>
+        <w:pStyle w:val="Paragraphedeliste"/>
+        <w:numPr>
+          <w:ilvl w:val="1"/>
+          <w:numId w:val="17"/>
+        </w:numPr>
+        <w:ind w:left="2880"/>
+        <w:rPr>
+          <w:color w:val="000000"/>
+        </w:rPr>
+      </w:pPr>
+    </w:p>
+    <w:p>
+      <w:pPr>
+        <w:pStyle w:val="Paragraphedeliste"/>
+        <w:numPr>
+          <w:ilvl w:val="1"/>
+          <w:numId w:val="17"/>
+        </w:numPr>
+        <w:ind w:left="2880"/>
+        <w:rPr>
+          <w:color w:val="000000"/>
+        </w:rPr>
+      </w:pPr>
+    </w:p>
+    <w:p>
+      <w:pPr>
+        <w:ind w:left="1440"/>
+        <w:rPr>
+          <w:color w:val="000000"/>
+        </w:rPr>
+      </w:pPr>
+    </w:p>
+    <w:p>
+      <w:pPr>
+        <w:pStyle w:val="Paragraphedeliste"/>
+        <w:numPr>
+          <w:ilvl w:val="0"/>
+          <w:numId w:val="15"/>
+        </w:numPr>
+        <w:ind w:left="2520"/>
+        <w:rPr>
+          <w:color w:val="000000"/>
+        </w:rPr>
+      </w:pPr>
+      <w:r>
+        <w:rPr>
+          <w:color w:val="000000"/>
+        </w:rPr>
+        <w:t>Ré</w:t>
+      </w:r>
+      <w:r>
+        <w:rPr>
+          <w:color w:val="000000"/>
+        </w:rPr>
+        <w:t>ponse</w:t>
+      </w:r>
+      <w:r>
+        <w:rPr>
+          <w:color w:val="000000"/>
+        </w:rPr>
+        <w:t xml:space="preserve"> : </w:t>
+      </w:r>
+    </w:p>
+    <w:p>
+      <w:pPr>
+        <w:pStyle w:val="Paragraphedeliste"/>
+        <w:numPr>
+          <w:ilvl w:val="1"/>
+          <w:numId w:val="17"/>
+        </w:numPr>
+        <w:ind w:left="2880"/>
+        <w:rPr>
+          <w:color w:val="000000"/>
+        </w:rPr>
+      </w:pPr>
+      <w:r>
+        <w:rPr>
+          <w:color w:val="000000"/>
+        </w:rPr>
+        <w:t>Code : 40</w:t>
+      </w:r>
+      <w:r>
+        <w:rPr>
+          <w:color w:val="000000"/>
+        </w:rPr>
+        <w:t>0</w:t>
+      </w:r>
+    </w:p>
+    <w:p>
+      <w:pPr>
+        <w:pStyle w:val="Paragraphedeliste"/>
+        <w:rPr>
+          <w:color w:val="000000"/>
+        </w:rPr>
+      </w:pPr>
+    </w:p>
+    <w:p>
+      <w:pPr>
         <w:rPr>
           <w:color w:val="000000"/>
           <w:sz w:val="40"/>
           <w:szCs w:val="40"/>
         </w:rPr>
-        <w:t xml:space="preserve">Objectif(s) : </w:t>
-      </w:r>
-    </w:p>
-    <w:p>
-      <w:pPr>
-        <w:shd w:val="clear" w:color="auto" w:fill="FFFFFF"/>
-        <w:ind w:right="240"/>
-        <w:rPr>
-          <w:color w:val="000000"/>
-        </w:rPr>
-      </w:pPr>
-      <w:r>
-        <w:rPr>
-          <w:color w:val="000000"/>
-        </w:rPr>
-        <w:t>Listez ici l’objectif principal de votre campagne de test, ainsi que des objectifs mineurs (voir template du bilan de campagne du cours COURSE NAME pour un exemple).</w:t>
-      </w:r>
+      </w:pPr>
+    </w:p>
+    <w:p>
+      <w:pPr>
+        <w:pStyle w:val="Paragraphedeliste"/>
+        <w:ind w:left="2880"/>
+        <w:rPr>
+          <w:color w:val="000000"/>
+        </w:rPr>
+      </w:pPr>
     </w:p>
     <w:p>
       <w:pPr>
@@ -1667,43 +3281,28 @@
     </w:p>
     <w:p>
       <w:pPr>
+        <w:pStyle w:val="Paragraphedeliste"/>
+        <w:rPr>
+          <w:color w:val="000000"/>
+        </w:rPr>
+      </w:pPr>
+    </w:p>
+    <w:p>
+      <w:pPr>
         <w:rPr>
           <w:color w:val="000000"/>
           <w:sz w:val="40"/>
           <w:szCs w:val="40"/>
         </w:rPr>
       </w:pPr>
-      <w:r>
+    </w:p>
+    <w:p>
+      <w:pPr>
         <w:rPr>
           <w:color w:val="000000"/>
           <w:sz w:val="40"/>
           <w:szCs w:val="40"/>
         </w:rPr>
-        <w:t xml:space="preserve">Tests effectués : </w:t>
-      </w:r>
-    </w:p>
-    <w:p>
-      <w:pPr>
-        <w:shd w:val="clear" w:color="auto" w:fill="FFFFFF"/>
-        <w:ind w:right="240"/>
-        <w:rPr>
-          <w:color w:val="000000"/>
-        </w:rPr>
-      </w:pPr>
-      <w:r>
-        <w:rPr>
-          <w:color w:val="000000"/>
-        </w:rPr>
-        <w:t>Complétez cette section avec le plus d'informations possible sur les tests que vous avez effectués. Vous pouvez vous référer au bilan de campagne de Marie comme exemple. L’idée est de détailler vos tests de façon à ce que n’importe quelle personne puisse les reproduire.</w:t>
-      </w:r>
-    </w:p>
-    <w:p>
-      <w:pPr>
-        <w:shd w:val="clear" w:color="auto" w:fill="FFFFFF"/>
-        <w:ind w:right="240"/>
-        <w:rPr>
-          <w:color w:val="000000"/>
-        </w:rPr>
       </w:pPr>
     </w:p>
     <w:p>
@@ -1725,12 +3324,12 @@
     <w:p>
       <w:pPr>
         <w:rPr>
-          <w:color w:val="000000"/>
-        </w:rPr>
-      </w:pPr>
-      <w:r>
-        <w:rPr>
-          <w:color w:val="000000"/>
+          <w:color w:val="FF0000"/>
+        </w:rPr>
+      </w:pPr>
+      <w:r>
+        <w:rPr>
+          <w:color w:val="FF0000"/>
         </w:rPr>
         <w:t>Notez ici tous les résultats obtenus</w:t>
       </w:r>
@@ -1738,12 +3337,12 @@
     <w:p>
       <w:pPr>
         <w:rPr>
-          <w:color w:val="000000"/>
-        </w:rPr>
-      </w:pPr>
-      <w:r>
-        <w:rPr>
-          <w:color w:val="000000"/>
+          <w:color w:val="FF0000"/>
+        </w:rPr>
+      </w:pPr>
+      <w:r>
+        <w:rPr>
+          <w:color w:val="FF0000"/>
         </w:rPr>
         <w:t xml:space="preserve">Comparez le résultat obtenu avec le résultat attendu : est-ce qu’il y a des tests qui sont en échec ? Si oui, pourquoi ? </w:t>
       </w:r>
@@ -1751,38 +3350,39 @@
     <w:p>
       <w:pPr>
         <w:rPr>
-          <w:color w:val="000000"/>
-        </w:rPr>
-      </w:pPr>
-      <w:r>
-        <w:rPr>
-          <w:color w:val="000000"/>
+          <w:color w:val="FF0000"/>
+        </w:rPr>
+      </w:pPr>
+      <w:r>
+        <w:rPr>
+          <w:color w:val="FF0000"/>
         </w:rPr>
         <w:t>N’hésitez pas à détailler les étapes nécessaires pour reproduire le défaut ou faites référence aux rapports de bugs que vous avez créés avec les informations nécessaires pour les reproduire.</w:t>
       </w:r>
       <w:r>
         <w:rPr>
-          <w:color w:val="000000"/>
+          <w:color w:val="FF0000"/>
         </w:rPr>
         <w:br/>
         <w:t xml:space="preserve">Soyez objectif et précis. </w:t>
       </w:r>
-      <w:r>
-        <w:rPr>
-          <w:color w:val="000000"/>
-        </w:rPr>
-        <w:br/>
-      </w:r>
-    </w:p>
-    <w:p>
-      <w:pPr>
-        <w:rPr>
-          <w:color w:val="000000"/>
-        </w:rPr>
-      </w:pPr>
-      <w:r>
-        <w:rPr>
-          <w:color w:val="000000"/>
+    </w:p>
+    <w:p>
+      <w:pPr>
+        <w:rPr>
+          <w:color w:val="000000"/>
+        </w:rPr>
+      </w:pPr>
+    </w:p>
+    <w:p>
+      <w:pPr>
+        <w:rPr>
+          <w:color w:val="FF0000"/>
+        </w:rPr>
+      </w:pPr>
+      <w:r>
+        <w:rPr>
+          <w:color w:val="FF0000"/>
           <w:sz w:val="40"/>
           <w:szCs w:val="40"/>
         </w:rPr>
@@ -1792,14 +3392,13 @@
     <w:p>
       <w:pPr>
         <w:rPr>
-          <w:color w:val="000000"/>
-        </w:rPr>
-      </w:pPr>
-      <w:r>
-        <w:rPr>
-          <w:color w:val="000000"/>
-        </w:rPr>
-        <w:lastRenderedPageBreak/>
+          <w:color w:val="FF0000"/>
+        </w:rPr>
+      </w:pPr>
+      <w:r>
+        <w:rPr>
+          <w:color w:val="FF0000"/>
+        </w:rPr>
         <w:t xml:space="preserve">Si vous avez trouvé des anomalies, vous devez écrire le rapport d’incident ici. </w:t>
       </w:r>
     </w:p>
@@ -1809,42 +3408,97 @@
           <w:color w:val="000000"/>
         </w:rPr>
       </w:pPr>
-    </w:p>
-    <w:p>
-      <w:pPr>
-        <w:rPr>
-          <w:color w:val="000000"/>
-          <w:sz w:val="40"/>
-          <w:szCs w:val="40"/>
-        </w:rPr>
-      </w:pPr>
-      <w:r>
-        <w:rPr>
-          <w:color w:val="000000"/>
-          <w:sz w:val="40"/>
-          <w:szCs w:val="40"/>
-        </w:rPr>
-        <w:t xml:space="preserve">Confiance </w:t>
-      </w:r>
-    </w:p>
-    <w:p>
-      <w:pPr>
-        <w:rPr>
-          <w:color w:val="000000"/>
-        </w:rPr>
-      </w:pPr>
-      <w:r>
-        <w:rPr>
-          <w:color w:val="000000"/>
-        </w:rPr>
-        <w:t xml:space="preserve">Avez-vous confiance en la version qui va sortir ? Pourquoi ? </w:t>
-      </w:r>
-      <w:r>
-        <w:rPr>
-          <w:color w:val="000000"/>
-        </w:rPr>
-        <w:br/>
-        <w:t xml:space="preserve">Indiquez la criticité des anomalies trouvées. Donnez votre avis sur les anomalies à corriger le plus rapidement possible et expliquez pourquoi. </w:t>
+      <w:r>
+        <w:rPr>
+          <w:color w:val="000000"/>
+        </w:rPr>
+        <w:t>Après avoir examiné les résultats des tests, une seule anomalie se révèle :</w:t>
+      </w:r>
+    </w:p>
+    <w:p>
+      <w:pPr>
+        <w:rPr>
+          <w:color w:val="000000"/>
+        </w:rPr>
+      </w:pPr>
+      <w:r>
+        <w:rPr>
+          <w:color w:val="000000"/>
+        </w:rPr>
+        <w:t>Il n'y a pas de fonctionnalité prévue pour empêcher l'ajout d'un produit en rupture de stock au panier.</w:t>
+      </w:r>
+      <w:r>
+        <w:rPr>
+          <w:color w:val="000000"/>
+        </w:rPr>
+        <w:t xml:space="preserve"> </w:t>
+      </w:r>
+    </w:p>
+    <w:p>
+      <w:pPr>
+        <w:rPr>
+          <w:color w:val="000000"/>
+        </w:rPr>
+      </w:pPr>
+      <w:r>
+        <w:rPr>
+          <w:color w:val="000000"/>
+        </w:rPr>
+        <w:t>C</w:t>
+      </w:r>
+      <w:r>
+        <w:rPr>
+          <w:color w:val="000000"/>
+        </w:rPr>
+        <w:t xml:space="preserve">ette anomalie </w:t>
+      </w:r>
+      <w:r>
+        <w:rPr>
+          <w:color w:val="000000"/>
+        </w:rPr>
+        <w:t xml:space="preserve">doit </w:t>
+      </w:r>
+      <w:r>
+        <w:rPr>
+          <w:color w:val="000000"/>
+        </w:rPr>
+        <w:t>ê</w:t>
+      </w:r>
+      <w:r>
+        <w:rPr>
+          <w:color w:val="000000"/>
+        </w:rPr>
+        <w:t>tre</w:t>
+      </w:r>
+      <w:r>
+        <w:rPr>
+          <w:color w:val="000000"/>
+        </w:rPr>
+        <w:t xml:space="preserve"> résolue</w:t>
+      </w:r>
+      <w:r>
+        <w:rPr>
+          <w:color w:val="000000"/>
+        </w:rPr>
+        <w:t xml:space="preserve"> au plus vite avant le lancement du site afin de permettre aux</w:t>
+      </w:r>
+      <w:r>
+        <w:rPr>
+          <w:color w:val="000000"/>
+        </w:rPr>
+        <w:t xml:space="preserve"> clients </w:t>
+      </w:r>
+      <w:r>
+        <w:rPr>
+          <w:color w:val="000000"/>
+        </w:rPr>
+        <w:t xml:space="preserve">qui se connectent de pouvoir </w:t>
+      </w:r>
+      <w:r>
+        <w:rPr>
+          <w:color w:val="000000"/>
+        </w:rPr>
+        <w:t>consulter les produits, et les acheter.</w:t>
       </w:r>
     </w:p>
     <w:p/>
@@ -2357,6 +4011,119 @@
     </w:lvl>
   </w:abstractNum>
   <w:abstractNum w:abstractNumId="4" w15:restartNumberingAfterBreak="0">
+    <w:nsid w:val="1C907A15"/>
+    <w:multiLevelType w:val="hybridMultilevel"/>
+    <w:tmpl w:val="7116F35E"/>
+    <w:lvl w:ilvl="0" w:tplc="040C000B">
+      <w:start w:val="1"/>
+      <w:numFmt w:val="bullet"/>
+      <w:lvlText w:val=""/>
+      <w:lvlJc w:val="left"/>
+      <w:pPr>
+        <w:ind w:left="720" w:hanging="360"/>
+      </w:pPr>
+      <w:rPr>
+        <w:rFonts w:ascii="Wingdings" w:hAnsi="Wingdings" w:hint="default"/>
+      </w:rPr>
+    </w:lvl>
+    <w:lvl w:ilvl="1" w:tplc="040C0003">
+      <w:start w:val="1"/>
+      <w:numFmt w:val="bullet"/>
+      <w:lvlText w:val="o"/>
+      <w:lvlJc w:val="left"/>
+      <w:pPr>
+        <w:ind w:left="1440" w:hanging="360"/>
+      </w:pPr>
+      <w:rPr>
+        <w:rFonts w:ascii="Courier New" w:hAnsi="Courier New" w:cs="Courier New" w:hint="default"/>
+      </w:rPr>
+    </w:lvl>
+    <w:lvl w:ilvl="2" w:tplc="040C0005" w:tentative="1">
+      <w:start w:val="1"/>
+      <w:numFmt w:val="bullet"/>
+      <w:lvlText w:val=""/>
+      <w:lvlJc w:val="left"/>
+      <w:pPr>
+        <w:ind w:left="2160" w:hanging="360"/>
+      </w:pPr>
+      <w:rPr>
+        <w:rFonts w:ascii="Wingdings" w:hAnsi="Wingdings" w:hint="default"/>
+      </w:rPr>
+    </w:lvl>
+    <w:lvl w:ilvl="3" w:tplc="040C0001" w:tentative="1">
+      <w:start w:val="1"/>
+      <w:numFmt w:val="bullet"/>
+      <w:lvlText w:val=""/>
+      <w:lvlJc w:val="left"/>
+      <w:pPr>
+        <w:ind w:left="2880" w:hanging="360"/>
+      </w:pPr>
+      <w:rPr>
+        <w:rFonts w:ascii="Symbol" w:hAnsi="Symbol" w:hint="default"/>
+      </w:rPr>
+    </w:lvl>
+    <w:lvl w:ilvl="4" w:tplc="040C0003" w:tentative="1">
+      <w:start w:val="1"/>
+      <w:numFmt w:val="bullet"/>
+      <w:lvlText w:val="o"/>
+      <w:lvlJc w:val="left"/>
+      <w:pPr>
+        <w:ind w:left="3600" w:hanging="360"/>
+      </w:pPr>
+      <w:rPr>
+        <w:rFonts w:ascii="Courier New" w:hAnsi="Courier New" w:cs="Courier New" w:hint="default"/>
+      </w:rPr>
+    </w:lvl>
+    <w:lvl w:ilvl="5" w:tplc="040C0005" w:tentative="1">
+      <w:start w:val="1"/>
+      <w:numFmt w:val="bullet"/>
+      <w:lvlText w:val=""/>
+      <w:lvlJc w:val="left"/>
+      <w:pPr>
+        <w:ind w:left="4320" w:hanging="360"/>
+      </w:pPr>
+      <w:rPr>
+        <w:rFonts w:ascii="Wingdings" w:hAnsi="Wingdings" w:hint="default"/>
+      </w:rPr>
+    </w:lvl>
+    <w:lvl w:ilvl="6" w:tplc="040C0001" w:tentative="1">
+      <w:start w:val="1"/>
+      <w:numFmt w:val="bullet"/>
+      <w:lvlText w:val=""/>
+      <w:lvlJc w:val="left"/>
+      <w:pPr>
+        <w:ind w:left="5040" w:hanging="360"/>
+      </w:pPr>
+      <w:rPr>
+        <w:rFonts w:ascii="Symbol" w:hAnsi="Symbol" w:hint="default"/>
+      </w:rPr>
+    </w:lvl>
+    <w:lvl w:ilvl="7" w:tplc="040C0003" w:tentative="1">
+      <w:start w:val="1"/>
+      <w:numFmt w:val="bullet"/>
+      <w:lvlText w:val="o"/>
+      <w:lvlJc w:val="left"/>
+      <w:pPr>
+        <w:ind w:left="5760" w:hanging="360"/>
+      </w:pPr>
+      <w:rPr>
+        <w:rFonts w:ascii="Courier New" w:hAnsi="Courier New" w:cs="Courier New" w:hint="default"/>
+      </w:rPr>
+    </w:lvl>
+    <w:lvl w:ilvl="8" w:tplc="040C0005" w:tentative="1">
+      <w:start w:val="1"/>
+      <w:numFmt w:val="bullet"/>
+      <w:lvlText w:val=""/>
+      <w:lvlJc w:val="left"/>
+      <w:pPr>
+        <w:ind w:left="6480" w:hanging="360"/>
+      </w:pPr>
+      <w:rPr>
+        <w:rFonts w:ascii="Wingdings" w:hAnsi="Wingdings" w:hint="default"/>
+      </w:rPr>
+    </w:lvl>
+  </w:abstractNum>
+  <w:abstractNum w:abstractNumId="5" w15:restartNumberingAfterBreak="0">
     <w:nsid w:val="26193C9C"/>
     <w:multiLevelType w:val="multilevel"/>
     <w:tmpl w:val="D5E663D8"/>
@@ -2469,7 +4236,7 @@
       </w:rPr>
     </w:lvl>
   </w:abstractNum>
-  <w:abstractNum w:abstractNumId="5" w15:restartNumberingAfterBreak="0">
+  <w:abstractNum w:abstractNumId="6" w15:restartNumberingAfterBreak="0">
     <w:nsid w:val="2A3D10AE"/>
     <w:multiLevelType w:val="multilevel"/>
     <w:tmpl w:val="19ECCFF6"/>
@@ -2618,7 +4385,7 @@
       </w:rPr>
     </w:lvl>
   </w:abstractNum>
-  <w:abstractNum w:abstractNumId="6" w15:restartNumberingAfterBreak="0">
+  <w:abstractNum w:abstractNumId="7" w15:restartNumberingAfterBreak="0">
     <w:nsid w:val="2ABF26C0"/>
     <w:multiLevelType w:val="multilevel"/>
     <w:tmpl w:val="8C5E5E4C"/>
@@ -2731,7 +4498,120 @@
       </w:rPr>
     </w:lvl>
   </w:abstractNum>
-  <w:abstractNum w:abstractNumId="7" w15:restartNumberingAfterBreak="0">
+  <w:abstractNum w:abstractNumId="8" w15:restartNumberingAfterBreak="0">
+    <w:nsid w:val="2E5F3FED"/>
+    <w:multiLevelType w:val="hybridMultilevel"/>
+    <w:tmpl w:val="36D4D03A"/>
+    <w:lvl w:ilvl="0" w:tplc="040C000B">
+      <w:start w:val="1"/>
+      <w:numFmt w:val="bullet"/>
+      <w:lvlText w:val=""/>
+      <w:lvlJc w:val="left"/>
+      <w:pPr>
+        <w:ind w:left="2520" w:hanging="360"/>
+      </w:pPr>
+      <w:rPr>
+        <w:rFonts w:ascii="Wingdings" w:hAnsi="Wingdings" w:hint="default"/>
+      </w:rPr>
+    </w:lvl>
+    <w:lvl w:ilvl="1" w:tplc="040C0003" w:tentative="1">
+      <w:start w:val="1"/>
+      <w:numFmt w:val="bullet"/>
+      <w:lvlText w:val="o"/>
+      <w:lvlJc w:val="left"/>
+      <w:pPr>
+        <w:ind w:left="3240" w:hanging="360"/>
+      </w:pPr>
+      <w:rPr>
+        <w:rFonts w:ascii="Courier New" w:hAnsi="Courier New" w:cs="Courier New" w:hint="default"/>
+      </w:rPr>
+    </w:lvl>
+    <w:lvl w:ilvl="2" w:tplc="040C0005" w:tentative="1">
+      <w:start w:val="1"/>
+      <w:numFmt w:val="bullet"/>
+      <w:lvlText w:val=""/>
+      <w:lvlJc w:val="left"/>
+      <w:pPr>
+        <w:ind w:left="3960" w:hanging="360"/>
+      </w:pPr>
+      <w:rPr>
+        <w:rFonts w:ascii="Wingdings" w:hAnsi="Wingdings" w:hint="default"/>
+      </w:rPr>
+    </w:lvl>
+    <w:lvl w:ilvl="3" w:tplc="040C0001" w:tentative="1">
+      <w:start w:val="1"/>
+      <w:numFmt w:val="bullet"/>
+      <w:lvlText w:val=""/>
+      <w:lvlJc w:val="left"/>
+      <w:pPr>
+        <w:ind w:left="4680" w:hanging="360"/>
+      </w:pPr>
+      <w:rPr>
+        <w:rFonts w:ascii="Symbol" w:hAnsi="Symbol" w:hint="default"/>
+      </w:rPr>
+    </w:lvl>
+    <w:lvl w:ilvl="4" w:tplc="040C0003" w:tentative="1">
+      <w:start w:val="1"/>
+      <w:numFmt w:val="bullet"/>
+      <w:lvlText w:val="o"/>
+      <w:lvlJc w:val="left"/>
+      <w:pPr>
+        <w:ind w:left="5400" w:hanging="360"/>
+      </w:pPr>
+      <w:rPr>
+        <w:rFonts w:ascii="Courier New" w:hAnsi="Courier New" w:cs="Courier New" w:hint="default"/>
+      </w:rPr>
+    </w:lvl>
+    <w:lvl w:ilvl="5" w:tplc="040C0005" w:tentative="1">
+      <w:start w:val="1"/>
+      <w:numFmt w:val="bullet"/>
+      <w:lvlText w:val=""/>
+      <w:lvlJc w:val="left"/>
+      <w:pPr>
+        <w:ind w:left="6120" w:hanging="360"/>
+      </w:pPr>
+      <w:rPr>
+        <w:rFonts w:ascii="Wingdings" w:hAnsi="Wingdings" w:hint="default"/>
+      </w:rPr>
+    </w:lvl>
+    <w:lvl w:ilvl="6" w:tplc="040C0001" w:tentative="1">
+      <w:start w:val="1"/>
+      <w:numFmt w:val="bullet"/>
+      <w:lvlText w:val=""/>
+      <w:lvlJc w:val="left"/>
+      <w:pPr>
+        <w:ind w:left="6840" w:hanging="360"/>
+      </w:pPr>
+      <w:rPr>
+        <w:rFonts w:ascii="Symbol" w:hAnsi="Symbol" w:hint="default"/>
+      </w:rPr>
+    </w:lvl>
+    <w:lvl w:ilvl="7" w:tplc="040C0003" w:tentative="1">
+      <w:start w:val="1"/>
+      <w:numFmt w:val="bullet"/>
+      <w:lvlText w:val="o"/>
+      <w:lvlJc w:val="left"/>
+      <w:pPr>
+        <w:ind w:left="7560" w:hanging="360"/>
+      </w:pPr>
+      <w:rPr>
+        <w:rFonts w:ascii="Courier New" w:hAnsi="Courier New" w:cs="Courier New" w:hint="default"/>
+      </w:rPr>
+    </w:lvl>
+    <w:lvl w:ilvl="8" w:tplc="040C0005" w:tentative="1">
+      <w:start w:val="1"/>
+      <w:numFmt w:val="bullet"/>
+      <w:lvlText w:val=""/>
+      <w:lvlJc w:val="left"/>
+      <w:pPr>
+        <w:ind w:left="8280" w:hanging="360"/>
+      </w:pPr>
+      <w:rPr>
+        <w:rFonts w:ascii="Wingdings" w:hAnsi="Wingdings" w:hint="default"/>
+      </w:rPr>
+    </w:lvl>
+  </w:abstractNum>
+  <w:abstractNum w:abstractNumId="9" w15:restartNumberingAfterBreak="0">
     <w:nsid w:val="3D2E53B5"/>
     <w:multiLevelType w:val="multilevel"/>
     <w:tmpl w:val="2206A7DE"/>
@@ -2880,7 +4760,7 @@
       </w:rPr>
     </w:lvl>
   </w:abstractNum>
-  <w:abstractNum w:abstractNumId="8" w15:restartNumberingAfterBreak="0">
+  <w:abstractNum w:abstractNumId="10" w15:restartNumberingAfterBreak="0">
     <w:nsid w:val="4F066CF8"/>
     <w:multiLevelType w:val="multilevel"/>
     <w:tmpl w:val="8C342DCE"/>
@@ -2993,7 +4873,7 @@
       </w:rPr>
     </w:lvl>
   </w:abstractNum>
-  <w:abstractNum w:abstractNumId="9" w15:restartNumberingAfterBreak="0">
+  <w:abstractNum w:abstractNumId="11" w15:restartNumberingAfterBreak="0">
     <w:nsid w:val="4FAD728D"/>
     <w:multiLevelType w:val="multilevel"/>
     <w:tmpl w:val="D1566F78"/>
@@ -3142,10 +5022,10 @@
       </w:rPr>
     </w:lvl>
   </w:abstractNum>
-  <w:abstractNum w:abstractNumId="10" w15:restartNumberingAfterBreak="0">
+  <w:abstractNum w:abstractNumId="12" w15:restartNumberingAfterBreak="0">
     <w:nsid w:val="59D22992"/>
     <w:multiLevelType w:val="hybridMultilevel"/>
-    <w:tmpl w:val="C2EED302"/>
+    <w:tmpl w:val="B3A4217C"/>
     <w:lvl w:ilvl="0" w:tplc="040C000B">
       <w:start w:val="1"/>
       <w:numFmt w:val="bullet"/>
@@ -3255,7 +5135,7 @@
       </w:rPr>
     </w:lvl>
   </w:abstractNum>
-  <w:abstractNum w:abstractNumId="11" w15:restartNumberingAfterBreak="0">
+  <w:abstractNum w:abstractNumId="13" w15:restartNumberingAfterBreak="0">
     <w:nsid w:val="5BC84D3B"/>
     <w:multiLevelType w:val="hybridMultilevel"/>
     <w:tmpl w:val="34980D2E"/>
@@ -3368,7 +5248,7 @@
       </w:rPr>
     </w:lvl>
   </w:abstractNum>
-  <w:abstractNum w:abstractNumId="12" w15:restartNumberingAfterBreak="0">
+  <w:abstractNum w:abstractNumId="14" w15:restartNumberingAfterBreak="0">
     <w:nsid w:val="60ED359E"/>
     <w:multiLevelType w:val="multilevel"/>
     <w:tmpl w:val="34B808E0"/>
@@ -3517,7 +5397,7 @@
       </w:rPr>
     </w:lvl>
   </w:abstractNum>
-  <w:abstractNum w:abstractNumId="13" w15:restartNumberingAfterBreak="0">
+  <w:abstractNum w:abstractNumId="15" w15:restartNumberingAfterBreak="0">
     <w:nsid w:val="63091146"/>
     <w:multiLevelType w:val="multilevel"/>
     <w:tmpl w:val="9894E1C0"/>
@@ -3666,10 +5546,123 @@
       </w:rPr>
     </w:lvl>
   </w:abstractNum>
-  <w:abstractNum w:abstractNumId="14" w15:restartNumberingAfterBreak="0">
+  <w:abstractNum w:abstractNumId="16" w15:restartNumberingAfterBreak="0">
+    <w:nsid w:val="64277FF4"/>
+    <w:multiLevelType w:val="hybridMultilevel"/>
+    <w:tmpl w:val="300202D2"/>
+    <w:lvl w:ilvl="0" w:tplc="040C000D">
+      <w:start w:val="1"/>
+      <w:numFmt w:val="bullet"/>
+      <w:lvlText w:val=""/>
+      <w:lvlJc w:val="left"/>
+      <w:pPr>
+        <w:ind w:left="720" w:hanging="360"/>
+      </w:pPr>
+      <w:rPr>
+        <w:rFonts w:ascii="Wingdings" w:hAnsi="Wingdings" w:hint="default"/>
+      </w:rPr>
+    </w:lvl>
+    <w:lvl w:ilvl="1" w:tplc="040C0003">
+      <w:start w:val="1"/>
+      <w:numFmt w:val="bullet"/>
+      <w:lvlText w:val="o"/>
+      <w:lvlJc w:val="left"/>
+      <w:pPr>
+        <w:ind w:left="1440" w:hanging="360"/>
+      </w:pPr>
+      <w:rPr>
+        <w:rFonts w:ascii="Courier New" w:hAnsi="Courier New" w:cs="Courier New" w:hint="default"/>
+      </w:rPr>
+    </w:lvl>
+    <w:lvl w:ilvl="2" w:tplc="040C0005" w:tentative="1">
+      <w:start w:val="1"/>
+      <w:numFmt w:val="bullet"/>
+      <w:lvlText w:val=""/>
+      <w:lvlJc w:val="left"/>
+      <w:pPr>
+        <w:ind w:left="2160" w:hanging="360"/>
+      </w:pPr>
+      <w:rPr>
+        <w:rFonts w:ascii="Wingdings" w:hAnsi="Wingdings" w:hint="default"/>
+      </w:rPr>
+    </w:lvl>
+    <w:lvl w:ilvl="3" w:tplc="040C0001" w:tentative="1">
+      <w:start w:val="1"/>
+      <w:numFmt w:val="bullet"/>
+      <w:lvlText w:val=""/>
+      <w:lvlJc w:val="left"/>
+      <w:pPr>
+        <w:ind w:left="2880" w:hanging="360"/>
+      </w:pPr>
+      <w:rPr>
+        <w:rFonts w:ascii="Symbol" w:hAnsi="Symbol" w:hint="default"/>
+      </w:rPr>
+    </w:lvl>
+    <w:lvl w:ilvl="4" w:tplc="040C0003" w:tentative="1">
+      <w:start w:val="1"/>
+      <w:numFmt w:val="bullet"/>
+      <w:lvlText w:val="o"/>
+      <w:lvlJc w:val="left"/>
+      <w:pPr>
+        <w:ind w:left="3600" w:hanging="360"/>
+      </w:pPr>
+      <w:rPr>
+        <w:rFonts w:ascii="Courier New" w:hAnsi="Courier New" w:cs="Courier New" w:hint="default"/>
+      </w:rPr>
+    </w:lvl>
+    <w:lvl w:ilvl="5" w:tplc="040C0005" w:tentative="1">
+      <w:start w:val="1"/>
+      <w:numFmt w:val="bullet"/>
+      <w:lvlText w:val=""/>
+      <w:lvlJc w:val="left"/>
+      <w:pPr>
+        <w:ind w:left="4320" w:hanging="360"/>
+      </w:pPr>
+      <w:rPr>
+        <w:rFonts w:ascii="Wingdings" w:hAnsi="Wingdings" w:hint="default"/>
+      </w:rPr>
+    </w:lvl>
+    <w:lvl w:ilvl="6" w:tplc="040C0001" w:tentative="1">
+      <w:start w:val="1"/>
+      <w:numFmt w:val="bullet"/>
+      <w:lvlText w:val=""/>
+      <w:lvlJc w:val="left"/>
+      <w:pPr>
+        <w:ind w:left="5040" w:hanging="360"/>
+      </w:pPr>
+      <w:rPr>
+        <w:rFonts w:ascii="Symbol" w:hAnsi="Symbol" w:hint="default"/>
+      </w:rPr>
+    </w:lvl>
+    <w:lvl w:ilvl="7" w:tplc="040C0003" w:tentative="1">
+      <w:start w:val="1"/>
+      <w:numFmt w:val="bullet"/>
+      <w:lvlText w:val="o"/>
+      <w:lvlJc w:val="left"/>
+      <w:pPr>
+        <w:ind w:left="5760" w:hanging="360"/>
+      </w:pPr>
+      <w:rPr>
+        <w:rFonts w:ascii="Courier New" w:hAnsi="Courier New" w:cs="Courier New" w:hint="default"/>
+      </w:rPr>
+    </w:lvl>
+    <w:lvl w:ilvl="8" w:tplc="040C0005" w:tentative="1">
+      <w:start w:val="1"/>
+      <w:numFmt w:val="bullet"/>
+      <w:lvlText w:val=""/>
+      <w:lvlJc w:val="left"/>
+      <w:pPr>
+        <w:ind w:left="6480" w:hanging="360"/>
+      </w:pPr>
+      <w:rPr>
+        <w:rFonts w:ascii="Wingdings" w:hAnsi="Wingdings" w:hint="default"/>
+      </w:rPr>
+    </w:lvl>
+  </w:abstractNum>
+  <w:abstractNum w:abstractNumId="17" w15:restartNumberingAfterBreak="0">
     <w:nsid w:val="6A3B3746"/>
     <w:multiLevelType w:val="hybridMultilevel"/>
-    <w:tmpl w:val="6F0A4F94"/>
+    <w:tmpl w:val="62966C44"/>
     <w:lvl w:ilvl="0" w:tplc="040C000B">
       <w:start w:val="1"/>
       <w:numFmt w:val="bullet"/>
@@ -3773,6 +5766,345 @@
       <w:lvlJc w:val="left"/>
       <w:pPr>
         <w:ind w:left="6840" w:hanging="360"/>
+      </w:pPr>
+      <w:rPr>
+        <w:rFonts w:ascii="Wingdings" w:hAnsi="Wingdings" w:hint="default"/>
+      </w:rPr>
+    </w:lvl>
+  </w:abstractNum>
+  <w:abstractNum w:abstractNumId="18" w15:restartNumberingAfterBreak="0">
+    <w:nsid w:val="70AA71C8"/>
+    <w:multiLevelType w:val="hybridMultilevel"/>
+    <w:tmpl w:val="2DA0E2AA"/>
+    <w:lvl w:ilvl="0" w:tplc="040C000B">
+      <w:start w:val="1"/>
+      <w:numFmt w:val="bullet"/>
+      <w:lvlText w:val=""/>
+      <w:lvlJc w:val="left"/>
+      <w:pPr>
+        <w:ind w:left="720" w:hanging="360"/>
+      </w:pPr>
+      <w:rPr>
+        <w:rFonts w:ascii="Wingdings" w:hAnsi="Wingdings" w:hint="default"/>
+      </w:rPr>
+    </w:lvl>
+    <w:lvl w:ilvl="1" w:tplc="040C0003" w:tentative="1">
+      <w:start w:val="1"/>
+      <w:numFmt w:val="bullet"/>
+      <w:lvlText w:val="o"/>
+      <w:lvlJc w:val="left"/>
+      <w:pPr>
+        <w:ind w:left="1440" w:hanging="360"/>
+      </w:pPr>
+      <w:rPr>
+        <w:rFonts w:ascii="Courier New" w:hAnsi="Courier New" w:cs="Courier New" w:hint="default"/>
+      </w:rPr>
+    </w:lvl>
+    <w:lvl w:ilvl="2" w:tplc="040C0005" w:tentative="1">
+      <w:start w:val="1"/>
+      <w:numFmt w:val="bullet"/>
+      <w:lvlText w:val=""/>
+      <w:lvlJc w:val="left"/>
+      <w:pPr>
+        <w:ind w:left="2160" w:hanging="360"/>
+      </w:pPr>
+      <w:rPr>
+        <w:rFonts w:ascii="Wingdings" w:hAnsi="Wingdings" w:hint="default"/>
+      </w:rPr>
+    </w:lvl>
+    <w:lvl w:ilvl="3" w:tplc="040C0001" w:tentative="1">
+      <w:start w:val="1"/>
+      <w:numFmt w:val="bullet"/>
+      <w:lvlText w:val=""/>
+      <w:lvlJc w:val="left"/>
+      <w:pPr>
+        <w:ind w:left="2880" w:hanging="360"/>
+      </w:pPr>
+      <w:rPr>
+        <w:rFonts w:ascii="Symbol" w:hAnsi="Symbol" w:hint="default"/>
+      </w:rPr>
+    </w:lvl>
+    <w:lvl w:ilvl="4" w:tplc="040C0003" w:tentative="1">
+      <w:start w:val="1"/>
+      <w:numFmt w:val="bullet"/>
+      <w:lvlText w:val="o"/>
+      <w:lvlJc w:val="left"/>
+      <w:pPr>
+        <w:ind w:left="3600" w:hanging="360"/>
+      </w:pPr>
+      <w:rPr>
+        <w:rFonts w:ascii="Courier New" w:hAnsi="Courier New" w:cs="Courier New" w:hint="default"/>
+      </w:rPr>
+    </w:lvl>
+    <w:lvl w:ilvl="5" w:tplc="040C0005" w:tentative="1">
+      <w:start w:val="1"/>
+      <w:numFmt w:val="bullet"/>
+      <w:lvlText w:val=""/>
+      <w:lvlJc w:val="left"/>
+      <w:pPr>
+        <w:ind w:left="4320" w:hanging="360"/>
+      </w:pPr>
+      <w:rPr>
+        <w:rFonts w:ascii="Wingdings" w:hAnsi="Wingdings" w:hint="default"/>
+      </w:rPr>
+    </w:lvl>
+    <w:lvl w:ilvl="6" w:tplc="040C0001" w:tentative="1">
+      <w:start w:val="1"/>
+      <w:numFmt w:val="bullet"/>
+      <w:lvlText w:val=""/>
+      <w:lvlJc w:val="left"/>
+      <w:pPr>
+        <w:ind w:left="5040" w:hanging="360"/>
+      </w:pPr>
+      <w:rPr>
+        <w:rFonts w:ascii="Symbol" w:hAnsi="Symbol" w:hint="default"/>
+      </w:rPr>
+    </w:lvl>
+    <w:lvl w:ilvl="7" w:tplc="040C0003" w:tentative="1">
+      <w:start w:val="1"/>
+      <w:numFmt w:val="bullet"/>
+      <w:lvlText w:val="o"/>
+      <w:lvlJc w:val="left"/>
+      <w:pPr>
+        <w:ind w:left="5760" w:hanging="360"/>
+      </w:pPr>
+      <w:rPr>
+        <w:rFonts w:ascii="Courier New" w:hAnsi="Courier New" w:cs="Courier New" w:hint="default"/>
+      </w:rPr>
+    </w:lvl>
+    <w:lvl w:ilvl="8" w:tplc="040C0005" w:tentative="1">
+      <w:start w:val="1"/>
+      <w:numFmt w:val="bullet"/>
+      <w:lvlText w:val=""/>
+      <w:lvlJc w:val="left"/>
+      <w:pPr>
+        <w:ind w:left="6480" w:hanging="360"/>
+      </w:pPr>
+      <w:rPr>
+        <w:rFonts w:ascii="Wingdings" w:hAnsi="Wingdings" w:hint="default"/>
+      </w:rPr>
+    </w:lvl>
+  </w:abstractNum>
+  <w:abstractNum w:abstractNumId="19" w15:restartNumberingAfterBreak="0">
+    <w:nsid w:val="74553006"/>
+    <w:multiLevelType w:val="hybridMultilevel"/>
+    <w:tmpl w:val="13E0B84A"/>
+    <w:lvl w:ilvl="0" w:tplc="040C000B">
+      <w:start w:val="1"/>
+      <w:numFmt w:val="bullet"/>
+      <w:lvlText w:val=""/>
+      <w:lvlJc w:val="left"/>
+      <w:pPr>
+        <w:ind w:left="780" w:hanging="360"/>
+      </w:pPr>
+      <w:rPr>
+        <w:rFonts w:ascii="Wingdings" w:hAnsi="Wingdings" w:hint="default"/>
+      </w:rPr>
+    </w:lvl>
+    <w:lvl w:ilvl="1" w:tplc="040C0003" w:tentative="1">
+      <w:start w:val="1"/>
+      <w:numFmt w:val="bullet"/>
+      <w:lvlText w:val="o"/>
+      <w:lvlJc w:val="left"/>
+      <w:pPr>
+        <w:ind w:left="1500" w:hanging="360"/>
+      </w:pPr>
+      <w:rPr>
+        <w:rFonts w:ascii="Courier New" w:hAnsi="Courier New" w:cs="Courier New" w:hint="default"/>
+      </w:rPr>
+    </w:lvl>
+    <w:lvl w:ilvl="2" w:tplc="040C0005" w:tentative="1">
+      <w:start w:val="1"/>
+      <w:numFmt w:val="bullet"/>
+      <w:lvlText w:val=""/>
+      <w:lvlJc w:val="left"/>
+      <w:pPr>
+        <w:ind w:left="2220" w:hanging="360"/>
+      </w:pPr>
+      <w:rPr>
+        <w:rFonts w:ascii="Wingdings" w:hAnsi="Wingdings" w:hint="default"/>
+      </w:rPr>
+    </w:lvl>
+    <w:lvl w:ilvl="3" w:tplc="040C0001" w:tentative="1">
+      <w:start w:val="1"/>
+      <w:numFmt w:val="bullet"/>
+      <w:lvlText w:val=""/>
+      <w:lvlJc w:val="left"/>
+      <w:pPr>
+        <w:ind w:left="2940" w:hanging="360"/>
+      </w:pPr>
+      <w:rPr>
+        <w:rFonts w:ascii="Symbol" w:hAnsi="Symbol" w:hint="default"/>
+      </w:rPr>
+    </w:lvl>
+    <w:lvl w:ilvl="4" w:tplc="040C0003" w:tentative="1">
+      <w:start w:val="1"/>
+      <w:numFmt w:val="bullet"/>
+      <w:lvlText w:val="o"/>
+      <w:lvlJc w:val="left"/>
+      <w:pPr>
+        <w:ind w:left="3660" w:hanging="360"/>
+      </w:pPr>
+      <w:rPr>
+        <w:rFonts w:ascii="Courier New" w:hAnsi="Courier New" w:cs="Courier New" w:hint="default"/>
+      </w:rPr>
+    </w:lvl>
+    <w:lvl w:ilvl="5" w:tplc="040C0005" w:tentative="1">
+      <w:start w:val="1"/>
+      <w:numFmt w:val="bullet"/>
+      <w:lvlText w:val=""/>
+      <w:lvlJc w:val="left"/>
+      <w:pPr>
+        <w:ind w:left="4380" w:hanging="360"/>
+      </w:pPr>
+      <w:rPr>
+        <w:rFonts w:ascii="Wingdings" w:hAnsi="Wingdings" w:hint="default"/>
+      </w:rPr>
+    </w:lvl>
+    <w:lvl w:ilvl="6" w:tplc="040C0001" w:tentative="1">
+      <w:start w:val="1"/>
+      <w:numFmt w:val="bullet"/>
+      <w:lvlText w:val=""/>
+      <w:lvlJc w:val="left"/>
+      <w:pPr>
+        <w:ind w:left="5100" w:hanging="360"/>
+      </w:pPr>
+      <w:rPr>
+        <w:rFonts w:ascii="Symbol" w:hAnsi="Symbol" w:hint="default"/>
+      </w:rPr>
+    </w:lvl>
+    <w:lvl w:ilvl="7" w:tplc="040C0003" w:tentative="1">
+      <w:start w:val="1"/>
+      <w:numFmt w:val="bullet"/>
+      <w:lvlText w:val="o"/>
+      <w:lvlJc w:val="left"/>
+      <w:pPr>
+        <w:ind w:left="5820" w:hanging="360"/>
+      </w:pPr>
+      <w:rPr>
+        <w:rFonts w:ascii="Courier New" w:hAnsi="Courier New" w:cs="Courier New" w:hint="default"/>
+      </w:rPr>
+    </w:lvl>
+    <w:lvl w:ilvl="8" w:tplc="040C0005" w:tentative="1">
+      <w:start w:val="1"/>
+      <w:numFmt w:val="bullet"/>
+      <w:lvlText w:val=""/>
+      <w:lvlJc w:val="left"/>
+      <w:pPr>
+        <w:ind w:left="6540" w:hanging="360"/>
+      </w:pPr>
+      <w:rPr>
+        <w:rFonts w:ascii="Wingdings" w:hAnsi="Wingdings" w:hint="default"/>
+      </w:rPr>
+    </w:lvl>
+  </w:abstractNum>
+  <w:abstractNum w:abstractNumId="20" w15:restartNumberingAfterBreak="0">
+    <w:nsid w:val="79132B5A"/>
+    <w:multiLevelType w:val="hybridMultilevel"/>
+    <w:tmpl w:val="3FE0C782"/>
+    <w:lvl w:ilvl="0" w:tplc="FFFFFFFF">
+      <w:start w:val="1"/>
+      <w:numFmt w:val="bullet"/>
+      <w:lvlText w:val=""/>
+      <w:lvlJc w:val="left"/>
+      <w:pPr>
+        <w:ind w:left="720" w:hanging="360"/>
+      </w:pPr>
+      <w:rPr>
+        <w:rFonts w:ascii="Wingdings" w:hAnsi="Wingdings" w:hint="default"/>
+      </w:rPr>
+    </w:lvl>
+    <w:lvl w:ilvl="1" w:tplc="040C000D">
+      <w:start w:val="1"/>
+      <w:numFmt w:val="bullet"/>
+      <w:lvlText w:val=""/>
+      <w:lvlJc w:val="left"/>
+      <w:pPr>
+        <w:ind w:left="1440" w:hanging="360"/>
+      </w:pPr>
+      <w:rPr>
+        <w:rFonts w:ascii="Wingdings" w:hAnsi="Wingdings" w:hint="default"/>
+      </w:rPr>
+    </w:lvl>
+    <w:lvl w:ilvl="2" w:tplc="FFFFFFFF" w:tentative="1">
+      <w:start w:val="1"/>
+      <w:numFmt w:val="bullet"/>
+      <w:lvlText w:val=""/>
+      <w:lvlJc w:val="left"/>
+      <w:pPr>
+        <w:ind w:left="2160" w:hanging="360"/>
+      </w:pPr>
+      <w:rPr>
+        <w:rFonts w:ascii="Wingdings" w:hAnsi="Wingdings" w:hint="default"/>
+      </w:rPr>
+    </w:lvl>
+    <w:lvl w:ilvl="3" w:tplc="FFFFFFFF" w:tentative="1">
+      <w:start w:val="1"/>
+      <w:numFmt w:val="bullet"/>
+      <w:lvlText w:val=""/>
+      <w:lvlJc w:val="left"/>
+      <w:pPr>
+        <w:ind w:left="2880" w:hanging="360"/>
+      </w:pPr>
+      <w:rPr>
+        <w:rFonts w:ascii="Symbol" w:hAnsi="Symbol" w:hint="default"/>
+      </w:rPr>
+    </w:lvl>
+    <w:lvl w:ilvl="4" w:tplc="FFFFFFFF" w:tentative="1">
+      <w:start w:val="1"/>
+      <w:numFmt w:val="bullet"/>
+      <w:lvlText w:val="o"/>
+      <w:lvlJc w:val="left"/>
+      <w:pPr>
+        <w:ind w:left="3600" w:hanging="360"/>
+      </w:pPr>
+      <w:rPr>
+        <w:rFonts w:ascii="Courier New" w:hAnsi="Courier New" w:cs="Courier New" w:hint="default"/>
+      </w:rPr>
+    </w:lvl>
+    <w:lvl w:ilvl="5" w:tplc="FFFFFFFF" w:tentative="1">
+      <w:start w:val="1"/>
+      <w:numFmt w:val="bullet"/>
+      <w:lvlText w:val=""/>
+      <w:lvlJc w:val="left"/>
+      <w:pPr>
+        <w:ind w:left="4320" w:hanging="360"/>
+      </w:pPr>
+      <w:rPr>
+        <w:rFonts w:ascii="Wingdings" w:hAnsi="Wingdings" w:hint="default"/>
+      </w:rPr>
+    </w:lvl>
+    <w:lvl w:ilvl="6" w:tplc="FFFFFFFF" w:tentative="1">
+      <w:start w:val="1"/>
+      <w:numFmt w:val="bullet"/>
+      <w:lvlText w:val=""/>
+      <w:lvlJc w:val="left"/>
+      <w:pPr>
+        <w:ind w:left="5040" w:hanging="360"/>
+      </w:pPr>
+      <w:rPr>
+        <w:rFonts w:ascii="Symbol" w:hAnsi="Symbol" w:hint="default"/>
+      </w:rPr>
+    </w:lvl>
+    <w:lvl w:ilvl="7" w:tplc="FFFFFFFF" w:tentative="1">
+      <w:start w:val="1"/>
+      <w:numFmt w:val="bullet"/>
+      <w:lvlText w:val="o"/>
+      <w:lvlJc w:val="left"/>
+      <w:pPr>
+        <w:ind w:left="5760" w:hanging="360"/>
+      </w:pPr>
+      <w:rPr>
+        <w:rFonts w:ascii="Courier New" w:hAnsi="Courier New" w:cs="Courier New" w:hint="default"/>
+      </w:rPr>
+    </w:lvl>
+    <w:lvl w:ilvl="8" w:tplc="FFFFFFFF" w:tentative="1">
+      <w:start w:val="1"/>
+      <w:numFmt w:val="bullet"/>
+      <w:lvlText w:val=""/>
+      <w:lvlJc w:val="left"/>
+      <w:pPr>
+        <w:ind w:left="6480" w:hanging="360"/>
       </w:pPr>
       <w:rPr>
         <w:rFonts w:ascii="Wingdings" w:hAnsi="Wingdings" w:hint="default"/>
@@ -3780,49 +6112,67 @@
     </w:lvl>
   </w:abstractNum>
   <w:num w:numId="1" w16cid:durableId="1708216466">
-    <w:abstractNumId w:val="8"/>
+    <w:abstractNumId w:val="10"/>
   </w:num>
   <w:num w:numId="2" w16cid:durableId="521631034">
-    <w:abstractNumId w:val="4"/>
+    <w:abstractNumId w:val="5"/>
   </w:num>
   <w:num w:numId="3" w16cid:durableId="1486816752">
-    <w:abstractNumId w:val="6"/>
+    <w:abstractNumId w:val="7"/>
   </w:num>
   <w:num w:numId="4" w16cid:durableId="1696689057">
     <w:abstractNumId w:val="1"/>
   </w:num>
   <w:num w:numId="5" w16cid:durableId="1841040676">
-    <w:abstractNumId w:val="9"/>
+    <w:abstractNumId w:val="11"/>
   </w:num>
   <w:num w:numId="6" w16cid:durableId="130949623">
-    <w:abstractNumId w:val="13"/>
+    <w:abstractNumId w:val="15"/>
   </w:num>
   <w:num w:numId="7" w16cid:durableId="1194273065">
-    <w:abstractNumId w:val="5"/>
+    <w:abstractNumId w:val="6"/>
   </w:num>
   <w:num w:numId="8" w16cid:durableId="1101071203">
-    <w:abstractNumId w:val="7"/>
+    <w:abstractNumId w:val="9"/>
   </w:num>
   <w:num w:numId="9" w16cid:durableId="975911678">
     <w:abstractNumId w:val="3"/>
   </w:num>
   <w:num w:numId="10" w16cid:durableId="1768695088">
-    <w:abstractNumId w:val="12"/>
+    <w:abstractNumId w:val="14"/>
   </w:num>
   <w:num w:numId="11" w16cid:durableId="1074086608">
-    <w:abstractNumId w:val="10"/>
+    <w:abstractNumId w:val="12"/>
   </w:num>
   <w:num w:numId="12" w16cid:durableId="1014263812">
     <w:abstractNumId w:val="0"/>
   </w:num>
   <w:num w:numId="13" w16cid:durableId="1130245561">
-    <w:abstractNumId w:val="11"/>
+    <w:abstractNumId w:val="13"/>
   </w:num>
   <w:num w:numId="14" w16cid:durableId="1985767067">
     <w:abstractNumId w:val="2"/>
   </w:num>
   <w:num w:numId="15" w16cid:durableId="1657957779">
-    <w:abstractNumId w:val="14"/>
+    <w:abstractNumId w:val="17"/>
+  </w:num>
+  <w:num w:numId="16" w16cid:durableId="8992420">
+    <w:abstractNumId w:val="16"/>
+  </w:num>
+  <w:num w:numId="17" w16cid:durableId="1219122018">
+    <w:abstractNumId w:val="20"/>
+  </w:num>
+  <w:num w:numId="18" w16cid:durableId="931745324">
+    <w:abstractNumId w:val="8"/>
+  </w:num>
+  <w:num w:numId="19" w16cid:durableId="2116712125">
+    <w:abstractNumId w:val="19"/>
+  </w:num>
+  <w:num w:numId="20" w16cid:durableId="2013870974">
+    <w:abstractNumId w:val="4"/>
+  </w:num>
+  <w:num w:numId="21" w16cid:durableId="1147211272">
+    <w:abstractNumId w:val="18"/>
   </w:num>
 </w:numbering>
 </file>
@@ -4226,6 +6576,7 @@
   <w:style w:type="paragraph" w:default="1" w:styleId="Normal">
     <w:name w:val="Normal"/>
     <w:qFormat/>
+    <w:rsid w:val="00B07188"/>
   </w:style>
   <w:style w:type="paragraph" w:styleId="Titre1">
     <w:name w:val="heading 1"/>
@@ -4345,7 +6696,6 @@
   <w:style w:type="character" w:default="1" w:styleId="Policepardfaut">
     <w:name w:val="Default Paragraph Font"/>
     <w:uiPriority w:val="1"/>
-    <w:semiHidden/>
     <w:unhideWhenUsed/>
   </w:style>
   <w:style w:type="table" w:default="1" w:styleId="TableauNormal">
@@ -4438,6 +6788,29 @@
       <w:ind w:left="720"/>
       <w:contextualSpacing/>
     </w:pPr>
+  </w:style>
+  <w:style w:type="character" w:styleId="Lienhypertexte">
+    <w:name w:val="Hyperlink"/>
+    <w:basedOn w:val="Policepardfaut"/>
+    <w:uiPriority w:val="99"/>
+    <w:unhideWhenUsed/>
+    <w:rsid w:val="00E82501"/>
+    <w:rPr>
+      <w:color w:val="0000FF" w:themeColor="hyperlink"/>
+      <w:u w:val="single"/>
+    </w:rPr>
+  </w:style>
+  <w:style w:type="character" w:styleId="Mentionnonrsolue">
+    <w:name w:val="Unresolved Mention"/>
+    <w:basedOn w:val="Policepardfaut"/>
+    <w:uiPriority w:val="99"/>
+    <w:semiHidden/>
+    <w:unhideWhenUsed/>
+    <w:rsid w:val="00E82501"/>
+    <w:rPr>
+      <w:color w:val="605E5C"/>
+      <w:shd w:val="clear" w:color="auto" w:fill="E1DFDD"/>
+    </w:rPr>
   </w:style>
 </w:styles>
 </file>

</xml_diff>